<commit_message>
add requirements and fix uncorrected words
</commit_message>
<xml_diff>
--- a/FDA Final Project Report.docx
+++ b/FDA Final Project Report.docx
@@ -110,7 +110,7 @@
     <w:p>
       <w:pPr>
         <w:rPr>
-          <w:rFonts w:asciiTheme="minorEastAsia" w:hAnsiTheme="minorEastAsia" w:hint="eastAsia"/>
+          <w:rFonts w:asciiTheme="minorEastAsia" w:hAnsiTheme="minorEastAsia"/>
           <w:sz w:val="28"/>
           <w:szCs w:val="28"/>
         </w:rPr>
@@ -147,52 +147,93 @@
     <w:p>
       <w:pPr>
         <w:rPr>
+          <w:rFonts w:asciiTheme="minorEastAsia" w:hAnsiTheme="minorEastAsia"/>
+          <w:sz w:val="28"/>
+          <w:szCs w:val="28"/>
+        </w:rPr>
+      </w:pPr>
+      <w:r>
+        <w:rPr>
           <w:rFonts w:asciiTheme="minorEastAsia" w:hAnsiTheme="minorEastAsia" w:hint="eastAsia"/>
           <w:sz w:val="28"/>
           <w:szCs w:val="28"/>
         </w:rPr>
-      </w:pPr>
+        <w:t>裡面包含:</w:t>
+      </w:r>
       <w:r>
         <w:rPr>
           <w:rFonts w:asciiTheme="minorEastAsia" w:hAnsiTheme="minorEastAsia" w:hint="eastAsia"/>
           <w:sz w:val="28"/>
           <w:szCs w:val="28"/>
         </w:rPr>
-        <w:t>裡面包含:</w:t>
-      </w:r>
+        <w:t xml:space="preserve"> (截至5/25下載資料時)</w:t>
+      </w:r>
+    </w:p>
+    <w:p>
+      <w:pPr>
+        <w:rPr>
+          <w:rFonts w:asciiTheme="minorEastAsia" w:hAnsiTheme="minorEastAsia"/>
+          <w:sz w:val="28"/>
+          <w:szCs w:val="28"/>
+        </w:rPr>
+      </w:pPr>
       <w:r>
         <w:rPr>
           <w:rFonts w:asciiTheme="minorEastAsia" w:hAnsiTheme="minorEastAsia" w:hint="eastAsia"/>
           <w:sz w:val="28"/>
           <w:szCs w:val="28"/>
         </w:rPr>
-        <w:t xml:space="preserve"> </w:t>
-      </w:r>
+        <w:t>1.</w:t>
+      </w:r>
+      <w:r>
+        <w:rPr>
+          <w:rFonts w:asciiTheme="minorEastAsia" w:hAnsiTheme="minorEastAsia"/>
+          <w:sz w:val="28"/>
+          <w:szCs w:val="28"/>
+        </w:rPr>
+        <w:t>covid_19_clean_complete.csv</w:t>
+      </w:r>
+    </w:p>
+    <w:p>
+      <w:pPr>
+        <w:rPr>
+          <w:rFonts w:asciiTheme="minorEastAsia" w:hAnsiTheme="minorEastAsia"/>
+          <w:sz w:val="28"/>
+          <w:szCs w:val="28"/>
+        </w:rPr>
+      </w:pPr>
       <w:r>
         <w:rPr>
           <w:rFonts w:asciiTheme="minorEastAsia" w:hAnsiTheme="minorEastAsia" w:hint="eastAsia"/>
           <w:sz w:val="28"/>
           <w:szCs w:val="28"/>
         </w:rPr>
-        <w:t>(截至5/25下載資料時)</w:t>
-      </w:r>
-    </w:p>
-    <w:p>
-      <w:pPr>
+        <w:t>2.</w:t>
+      </w:r>
+      <w:r>
         <w:rPr>
           <w:rFonts w:asciiTheme="minorEastAsia" w:hAnsiTheme="minorEastAsia"/>
           <w:sz w:val="28"/>
           <w:szCs w:val="28"/>
         </w:rPr>
-      </w:pPr>
-      <w:proofErr w:type="gramStart"/>
+        <w:t>tests.csv</w:t>
+      </w:r>
+    </w:p>
+    <w:p>
+      <w:pPr>
+        <w:rPr>
+          <w:rFonts w:asciiTheme="minorEastAsia" w:hAnsiTheme="minorEastAsia"/>
+          <w:sz w:val="28"/>
+          <w:szCs w:val="28"/>
+        </w:rPr>
+      </w:pPr>
       <w:r>
         <w:rPr>
           <w:rFonts w:asciiTheme="minorEastAsia" w:hAnsiTheme="minorEastAsia" w:hint="eastAsia"/>
           <w:sz w:val="28"/>
           <w:szCs w:val="28"/>
         </w:rPr>
-        <w:t>1.</w:t>
+        <w:t>3.</w:t>
       </w:r>
       <w:r>
         <w:rPr>
@@ -200,78 +241,7 @@
           <w:sz w:val="28"/>
           <w:szCs w:val="28"/>
         </w:rPr>
-        <w:t>covid</w:t>
-      </w:r>
-      <w:proofErr w:type="gramEnd"/>
-      <w:r>
-        <w:rPr>
-          <w:rFonts w:asciiTheme="minorEastAsia" w:hAnsiTheme="minorEastAsia"/>
-          <w:sz w:val="28"/>
-          <w:szCs w:val="28"/>
-        </w:rPr>
-        <w:t>_19_clean_complete.csv</w:t>
-      </w:r>
-    </w:p>
-    <w:p>
-      <w:pPr>
-        <w:rPr>
-          <w:rFonts w:asciiTheme="minorEastAsia" w:hAnsiTheme="minorEastAsia"/>
-          <w:sz w:val="28"/>
-          <w:szCs w:val="28"/>
-        </w:rPr>
-      </w:pPr>
-      <w:proofErr w:type="gramStart"/>
-      <w:r>
-        <w:rPr>
-          <w:rFonts w:asciiTheme="minorEastAsia" w:hAnsiTheme="minorEastAsia" w:hint="eastAsia"/>
-          <w:sz w:val="28"/>
-          <w:szCs w:val="28"/>
-        </w:rPr>
-        <w:t>2.</w:t>
-      </w:r>
-      <w:r>
-        <w:rPr>
-          <w:rFonts w:asciiTheme="minorEastAsia" w:hAnsiTheme="minorEastAsia"/>
-          <w:sz w:val="28"/>
-          <w:szCs w:val="28"/>
-        </w:rPr>
-        <w:t>tests.csv</w:t>
-      </w:r>
-      <w:proofErr w:type="gramEnd"/>
-    </w:p>
-    <w:p>
-      <w:pPr>
-        <w:rPr>
-          <w:rFonts w:asciiTheme="minorEastAsia" w:hAnsiTheme="minorEastAsia" w:hint="eastAsia"/>
-          <w:sz w:val="28"/>
-          <w:szCs w:val="28"/>
-        </w:rPr>
-      </w:pPr>
-      <w:proofErr w:type="gramStart"/>
-      <w:r>
-        <w:rPr>
-          <w:rFonts w:asciiTheme="minorEastAsia" w:hAnsiTheme="minorEastAsia" w:hint="eastAsia"/>
-          <w:sz w:val="28"/>
-          <w:szCs w:val="28"/>
-        </w:rPr>
-        <w:t>3.</w:t>
-      </w:r>
-      <w:r>
-        <w:rPr>
-          <w:rFonts w:asciiTheme="minorEastAsia" w:hAnsiTheme="minorEastAsia"/>
-          <w:sz w:val="28"/>
-          <w:szCs w:val="28"/>
-        </w:rPr>
-        <w:t>usa</w:t>
-      </w:r>
-      <w:proofErr w:type="gramEnd"/>
-      <w:r>
-        <w:rPr>
-          <w:rFonts w:asciiTheme="minorEastAsia" w:hAnsiTheme="minorEastAsia"/>
-          <w:sz w:val="28"/>
-          <w:szCs w:val="28"/>
-        </w:rPr>
-        <w:t>_county_wise.csv</w:t>
+        <w:t>usa_county_wise.csv</w:t>
       </w:r>
     </w:p>
     <w:p>
@@ -312,7 +282,7 @@
     <w:p>
       <w:pPr>
         <w:rPr>
-          <w:rFonts w:asciiTheme="minorEastAsia" w:hAnsiTheme="minorEastAsia" w:hint="eastAsia"/>
+          <w:rFonts w:asciiTheme="minorEastAsia" w:hAnsiTheme="minorEastAsia"/>
           <w:sz w:val="28"/>
           <w:szCs w:val="28"/>
         </w:rPr>
@@ -725,24 +695,15 @@
           <w:rFonts w:asciiTheme="minorEastAsia" w:hAnsiTheme="minorEastAsia" w:hint="eastAsia"/>
           <w:szCs w:val="24"/>
         </w:rPr>
-        <w:t>有</w:t>
-      </w:r>
-      <w:proofErr w:type="gramStart"/>
+        <w:t>有大量</w:t>
+      </w:r>
       <w:r>
         <w:rPr>
           <w:rFonts w:asciiTheme="minorEastAsia" w:hAnsiTheme="minorEastAsia" w:hint="eastAsia"/>
           <w:szCs w:val="24"/>
         </w:rPr>
-        <w:t>大量</w:t>
-      </w:r>
-      <w:r>
-        <w:rPr>
-          <w:rFonts w:asciiTheme="minorEastAsia" w:hAnsiTheme="minorEastAsia" w:hint="eastAsia"/>
-          <w:szCs w:val="24"/>
-        </w:rPr>
         <w:t>缺值</w:t>
       </w:r>
-      <w:proofErr w:type="gramEnd"/>
       <w:r>
         <w:rPr>
           <w:rFonts w:asciiTheme="minorEastAsia" w:hAnsiTheme="minorEastAsia" w:hint="eastAsia"/>
@@ -799,7 +760,7 @@
     <w:p>
       <w:pPr>
         <w:rPr>
-          <w:rFonts w:asciiTheme="minorEastAsia" w:hAnsiTheme="minorEastAsia" w:cs="Helvetica" w:hint="eastAsia"/>
+          <w:rFonts w:asciiTheme="minorEastAsia" w:hAnsiTheme="minorEastAsia" w:cs="Helvetica"/>
           <w:color w:val="000000"/>
           <w:sz w:val="28"/>
           <w:szCs w:val="28"/>
@@ -915,7 +876,7 @@
     <w:p>
       <w:pPr>
         <w:rPr>
-          <w:rFonts w:asciiTheme="minorEastAsia" w:hAnsiTheme="minorEastAsia" w:hint="eastAsia"/>
+          <w:rFonts w:asciiTheme="minorEastAsia" w:hAnsiTheme="minorEastAsia"/>
           <w:sz w:val="40"/>
           <w:szCs w:val="40"/>
         </w:rPr>
@@ -1189,27 +1150,7 @@
           <w:szCs w:val="24"/>
           <w:shd w:val="clear" w:color="auto" w:fill="FFFFFF"/>
         </w:rPr>
-        <w:t>計算病人數變化(</w:t>
-      </w:r>
-      <w:proofErr w:type="spellStart"/>
-      <w:r>
-        <w:rPr>
-          <w:rFonts w:asciiTheme="minorEastAsia" w:hAnsiTheme="minorEastAsia" w:cs="Helvetica" w:hint="eastAsia"/>
-          <w:color w:val="000000"/>
-          <w:szCs w:val="24"/>
-          <w:shd w:val="clear" w:color="auto" w:fill="FFFFFF"/>
-        </w:rPr>
-        <w:t>Activedelta</w:t>
-      </w:r>
-      <w:proofErr w:type="spellEnd"/>
-      <w:r>
-        <w:rPr>
-          <w:rFonts w:asciiTheme="minorEastAsia" w:hAnsiTheme="minorEastAsia" w:cs="Helvetica" w:hint="eastAsia"/>
-          <w:color w:val="000000"/>
-          <w:szCs w:val="24"/>
-          <w:shd w:val="clear" w:color="auto" w:fill="FFFFFF"/>
-        </w:rPr>
-        <w:t>)</w:t>
+        <w:t>計算病人數變化(Activedelta)</w:t>
       </w:r>
       <w:r>
         <w:rPr>
@@ -1293,7 +1234,7 @@
     <w:p>
       <w:pPr>
         <w:rPr>
-          <w:rFonts w:asciiTheme="minorEastAsia" w:hAnsiTheme="minorEastAsia" w:cs="Helvetica" w:hint="eastAsia"/>
+          <w:rFonts w:asciiTheme="minorEastAsia" w:hAnsiTheme="minorEastAsia" w:cs="Helvetica"/>
           <w:color w:val="000000"/>
           <w:szCs w:val="24"/>
           <w:shd w:val="clear" w:color="auto" w:fill="FFFFFF"/>
@@ -1378,7 +1319,6 @@
           <w:shd w:val="clear" w:color="auto" w:fill="FFFFFF"/>
         </w:rPr>
       </w:pPr>
-      <w:proofErr w:type="gramStart"/>
       <w:r>
         <w:rPr>
           <w:rFonts w:asciiTheme="minorEastAsia" w:hAnsiTheme="minorEastAsia" w:cs="Helvetica"/>
@@ -1395,17 +1335,7 @@
           <w:szCs w:val="24"/>
           <w:shd w:val="clear" w:color="auto" w:fill="FFFFFF"/>
         </w:rPr>
-        <w:t>確診</w:t>
-      </w:r>
-      <w:proofErr w:type="gramEnd"/>
-      <w:r>
-        <w:rPr>
-          <w:rFonts w:asciiTheme="minorEastAsia" w:hAnsiTheme="minorEastAsia" w:cs="Helvetica" w:hint="eastAsia"/>
-          <w:color w:val="000000"/>
-          <w:szCs w:val="24"/>
-          <w:shd w:val="clear" w:color="auto" w:fill="FFFFFF"/>
-        </w:rPr>
-        <w:t>人數</w:t>
+        <w:t>確診人數</w:t>
       </w:r>
       <w:r>
         <w:rPr>
@@ -1800,12 +1730,11 @@
           <w:sz w:val="28"/>
           <w:szCs w:val="28"/>
         </w:rPr>
-        <w:t>因為美國人數最多，單獨</w:t>
-      </w:r>
-      <w:proofErr w:type="gramStart"/>
-      <w:r>
-        <w:rPr>
-          <w:rFonts w:asciiTheme="minorEastAsia" w:hAnsiTheme="minorEastAsia" w:cs="Helvetica"/>
+        <w:t>因為美國人數最多，單獨拿出來看</w:t>
+      </w:r>
+      <w:r>
+        <w:rPr>
+          <w:rFonts w:asciiTheme="minorEastAsia" w:hAnsiTheme="minorEastAsia" w:cs="Helvetica" w:hint="eastAsia"/>
           <w:b/>
           <w:bCs/>
           <w:color w:val="000000"/>
@@ -1813,32 +1742,7 @@
           <w:sz w:val="28"/>
           <w:szCs w:val="28"/>
         </w:rPr>
-        <w:t>拿出來看</w:t>
-      </w:r>
-      <w:r>
-        <w:rPr>
-          <w:rFonts w:asciiTheme="minorEastAsia" w:hAnsiTheme="minorEastAsia" w:cs="Helvetica" w:hint="eastAsia"/>
-          <w:b/>
-          <w:bCs/>
-          <w:color w:val="000000"/>
-          <w:kern w:val="0"/>
-          <w:sz w:val="28"/>
-          <w:szCs w:val="28"/>
-        </w:rPr>
-        <w:t>讓畫面</w:t>
-      </w:r>
-      <w:proofErr w:type="gramEnd"/>
-      <w:r>
-        <w:rPr>
-          <w:rFonts w:asciiTheme="minorEastAsia" w:hAnsiTheme="minorEastAsia" w:cs="Helvetica" w:hint="eastAsia"/>
-          <w:b/>
-          <w:bCs/>
-          <w:color w:val="000000"/>
-          <w:kern w:val="0"/>
-          <w:sz w:val="28"/>
-          <w:szCs w:val="28"/>
-        </w:rPr>
-        <w:t>乾淨一點</w:t>
+        <w:t>讓畫面乾淨一點</w:t>
       </w:r>
     </w:p>
     <w:p>
@@ -2050,7 +1954,7 @@
     <w:p>
       <w:pPr>
         <w:rPr>
-          <w:rFonts w:asciiTheme="minorEastAsia" w:hAnsiTheme="minorEastAsia" w:cs="Helvetica" w:hint="eastAsia"/>
+          <w:rFonts w:asciiTheme="minorEastAsia" w:hAnsiTheme="minorEastAsia" w:cs="Helvetica"/>
           <w:color w:val="000000"/>
           <w:szCs w:val="24"/>
           <w:shd w:val="clear" w:color="auto" w:fill="FFFFFF"/>
@@ -2215,7 +2119,6 @@
           <w:shd w:val="clear" w:color="auto" w:fill="FFFFFF"/>
         </w:rPr>
       </w:pPr>
-      <w:proofErr w:type="spellStart"/>
       <w:r>
         <w:rPr>
           <w:rFonts w:asciiTheme="minorEastAsia" w:hAnsiTheme="minorEastAsia" w:cs="Helvetica" w:hint="eastAsia"/>
@@ -2234,7 +2137,6 @@
         </w:rPr>
         <w:t>ctiveDelta</w:t>
       </w:r>
-      <w:proofErr w:type="spellEnd"/>
       <w:r>
         <w:rPr>
           <w:rFonts w:asciiTheme="minorEastAsia" w:hAnsiTheme="minorEastAsia" w:cs="Helvetica" w:hint="eastAsia"/>
@@ -2324,27 +2226,7 @@
           <w:sz w:val="28"/>
           <w:szCs w:val="28"/>
         </w:rPr>
-        <w:t>可以發現</w:t>
-      </w:r>
-      <w:proofErr w:type="spellStart"/>
-      <w:r>
-        <w:rPr>
-          <w:rFonts w:asciiTheme="minorEastAsia" w:eastAsiaTheme="minorEastAsia" w:hAnsiTheme="minorEastAsia" w:cs="Helvetica"/>
-          <w:color w:val="000000"/>
-          <w:sz w:val="28"/>
-          <w:szCs w:val="28"/>
-        </w:rPr>
-        <w:t>Activedelta</w:t>
-      </w:r>
-      <w:proofErr w:type="spellEnd"/>
-      <w:r>
-        <w:rPr>
-          <w:rFonts w:asciiTheme="minorEastAsia" w:eastAsiaTheme="minorEastAsia" w:hAnsiTheme="minorEastAsia" w:cs="Helvetica"/>
-          <w:color w:val="000000"/>
-          <w:sz w:val="28"/>
-          <w:szCs w:val="28"/>
-        </w:rPr>
-        <w:t>相對來說比較有變化，不像其他都是一路上升，之後拿這種欄位來做預測目標比較有發</w:t>
+        <w:t>可以發現Activedelta相對來說比較有變化，不像其他都是一路上升，之後拿這種欄位來做預測目標比較有發</w:t>
       </w:r>
       <w:r>
         <w:rPr>
@@ -2419,6 +2301,113 @@
       </w:pPr>
       <w:r>
         <w:rPr>
+          <w:rFonts w:asciiTheme="minorEastAsia" w:eastAsiaTheme="minorEastAsia" w:hAnsiTheme="minorEastAsia" w:cs="Helvetica" w:hint="eastAsia"/>
+          <w:color w:val="000000"/>
+        </w:rPr>
+        <w:t>使用</w:t>
+      </w:r>
+      <w:r>
+        <w:rPr>
+          <w:rFonts w:asciiTheme="minorEastAsia" w:eastAsiaTheme="minorEastAsia" w:hAnsiTheme="minorEastAsia" w:cs="Helvetica"/>
+          <w:color w:val="000000"/>
+        </w:rPr>
+        <w:t>Plotly python library</w:t>
+      </w:r>
+    </w:p>
+    <w:p>
+      <w:pPr>
+        <w:pStyle w:val="Web"/>
+        <w:spacing w:before="0" w:beforeAutospacing="0" w:after="0" w:afterAutospacing="0"/>
+        <w:rPr>
+          <w:rFonts w:asciiTheme="minorEastAsia" w:eastAsiaTheme="minorEastAsia" w:hAnsiTheme="minorEastAsia" w:cs="Helvetica"/>
+          <w:color w:val="000000"/>
+        </w:rPr>
+      </w:pPr>
+      <w:r>
+        <w:rPr>
+          <w:rFonts w:asciiTheme="minorEastAsia" w:eastAsiaTheme="minorEastAsia" w:hAnsiTheme="minorEastAsia" w:cs="Helvetica" w:hint="eastAsia"/>
+          <w:color w:val="000000"/>
+        </w:rPr>
+        <w:t xml:space="preserve">- </w:t>
+      </w:r>
+      <w:r>
+        <w:rPr>
+          <w:rFonts w:asciiTheme="minorEastAsia" w:eastAsiaTheme="minorEastAsia" w:hAnsiTheme="minorEastAsia" w:cs="Helvetica"/>
+          <w:color w:val="000000"/>
+        </w:rPr>
+        <w:t>Easier to draw on map with longitude and latitude</w:t>
+      </w:r>
+    </w:p>
+    <w:p>
+      <w:pPr>
+        <w:pStyle w:val="Web"/>
+        <w:spacing w:before="0" w:beforeAutospacing="0" w:after="0" w:afterAutospacing="0"/>
+        <w:rPr>
+          <w:rFonts w:asciiTheme="minorEastAsia" w:eastAsiaTheme="minorEastAsia" w:hAnsiTheme="minorEastAsia" w:cs="Helvetica"/>
+          <w:color w:val="000000"/>
+        </w:rPr>
+      </w:pPr>
+      <w:r>
+        <w:rPr>
+          <w:rFonts w:asciiTheme="minorEastAsia" w:eastAsiaTheme="minorEastAsia" w:hAnsiTheme="minorEastAsia" w:cs="Helvetica" w:hint="eastAsia"/>
+          <w:color w:val="000000"/>
+        </w:rPr>
+        <w:t xml:space="preserve">- </w:t>
+      </w:r>
+      <w:r>
+        <w:rPr>
+          <w:rFonts w:asciiTheme="minorEastAsia" w:eastAsiaTheme="minorEastAsia" w:hAnsiTheme="minorEastAsia" w:cs="Helvetica"/>
+          <w:color w:val="000000"/>
+        </w:rPr>
+        <w:t>It is from Plotly.js (</w:t>
+      </w:r>
+      <w:r>
+        <w:rPr>
+          <w:rFonts w:asciiTheme="minorEastAsia" w:eastAsiaTheme="minorEastAsia" w:hAnsiTheme="minorEastAsia" w:cs="Helvetica"/>
+          <w:color w:val="000000"/>
+        </w:rPr>
+        <w:t xml:space="preserve"> </w:t>
+      </w:r>
+      <w:r>
+        <w:rPr>
+          <w:rFonts w:asciiTheme="minorEastAsia" w:eastAsiaTheme="minorEastAsia" w:hAnsiTheme="minorEastAsia" w:cs="Helvetica"/>
+          <w:color w:val="000000"/>
+        </w:rPr>
+        <w:t>a java-script library</w:t>
+      </w:r>
+      <w:r>
+        <w:rPr>
+          <w:rFonts w:asciiTheme="minorEastAsia" w:eastAsiaTheme="minorEastAsia" w:hAnsiTheme="minorEastAsia" w:cs="Helvetica" w:hint="eastAsia"/>
+          <w:color w:val="000000"/>
+        </w:rPr>
+        <w:t>, a powerful plotting library based on d3.js</w:t>
+      </w:r>
+      <w:r>
+        <w:rPr>
+          <w:rFonts w:asciiTheme="minorEastAsia" w:eastAsiaTheme="minorEastAsia" w:hAnsiTheme="minorEastAsia" w:cs="Helvetica"/>
+          <w:color w:val="000000"/>
+        </w:rPr>
+        <w:t xml:space="preserve"> </w:t>
+      </w:r>
+      <w:r>
+        <w:rPr>
+          <w:rFonts w:asciiTheme="minorEastAsia" w:eastAsiaTheme="minorEastAsia" w:hAnsiTheme="minorEastAsia" w:cs="Helvetica"/>
+          <w:color w:val="000000"/>
+        </w:rPr>
+        <w:t>) , so some features(ex. parameters ) is more closer to usage in java-script, and has less error hint</w:t>
+      </w:r>
+    </w:p>
+    <w:p>
+      <w:pPr>
+        <w:pStyle w:val="Web"/>
+        <w:spacing w:before="0" w:beforeAutospacing="0" w:after="0" w:afterAutospacing="0"/>
+        <w:rPr>
+          <w:rFonts w:asciiTheme="minorEastAsia" w:eastAsiaTheme="minorEastAsia" w:hAnsiTheme="minorEastAsia" w:cs="Helvetica"/>
+          <w:color w:val="000000"/>
+        </w:rPr>
+      </w:pPr>
+      <w:r>
+        <w:rPr>
           <w:rFonts w:asciiTheme="minorEastAsia" w:eastAsiaTheme="minorEastAsia" w:hAnsiTheme="minorEastAsia" w:cs="Helvetica"/>
           <w:color w:val="000000"/>
         </w:rPr>
@@ -2445,6 +2434,7 @@
           <w:sz w:val="28"/>
           <w:szCs w:val="28"/>
         </w:rPr>
+        <w:lastRenderedPageBreak/>
         <w:drawing>
           <wp:inline distT="0" distB="0" distL="0" distR="0" wp14:anchorId="1F8844B9" wp14:editId="049300FB">
             <wp:extent cx="5527188" cy="1457325"/>
@@ -2514,8 +2504,66 @@
           <w:szCs w:val="24"/>
           <w:shd w:val="clear" w:color="auto" w:fill="FFFFFF"/>
         </w:rPr>
-        <w:lastRenderedPageBreak/>
         <w:t>感染人數變化:</w:t>
+      </w:r>
+    </w:p>
+    <w:p>
+      <w:pPr>
+        <w:rPr>
+          <w:rFonts w:asciiTheme="minorEastAsia" w:hAnsiTheme="minorEastAsia" w:cs="Helvetica"/>
+          <w:color w:val="000000"/>
+          <w:szCs w:val="24"/>
+          <w:shd w:val="clear" w:color="auto" w:fill="FFFFFF"/>
+        </w:rPr>
+      </w:pPr>
+      <w:r>
+        <w:rPr>
+          <w:noProof/>
+        </w:rPr>
+        <w:t xml:space="preserve"> </w:t>
+      </w:r>
+      <w:r>
+        <w:rPr>
+          <w:rFonts w:asciiTheme="minorEastAsia" w:hAnsiTheme="minorEastAsia" w:cs="Helvetica"/>
+          <w:color w:val="000000"/>
+          <w:szCs w:val="24"/>
+          <w:shd w:val="clear" w:color="auto" w:fill="FFFFFF"/>
+        </w:rPr>
+        <w:drawing>
+          <wp:inline distT="0" distB="0" distL="0" distR="0" wp14:anchorId="2CBE27D3" wp14:editId="160A9DCD">
+            <wp:extent cx="3927539" cy="2095665"/>
+            <wp:effectExtent l="0" t="0" r="0" b="0"/>
+            <wp:docPr id="70" name="圖片 70"/>
+            <wp:cNvGraphicFramePr>
+              <a:graphicFrameLocks xmlns:a="http://schemas.openxmlformats.org/drawingml/2006/main" noChangeAspect="1"/>
+            </wp:cNvGraphicFramePr>
+            <a:graphic xmlns:a="http://schemas.openxmlformats.org/drawingml/2006/main">
+              <a:graphicData uri="http://schemas.openxmlformats.org/drawingml/2006/picture">
+                <pic:pic xmlns:pic="http://schemas.openxmlformats.org/drawingml/2006/picture">
+                  <pic:nvPicPr>
+                    <pic:cNvPr id="1" name=""/>
+                    <pic:cNvPicPr/>
+                  </pic:nvPicPr>
+                  <pic:blipFill>
+                    <a:blip r:embed="rId23"/>
+                    <a:stretch>
+                      <a:fillRect/>
+                    </a:stretch>
+                  </pic:blipFill>
+                  <pic:spPr>
+                    <a:xfrm>
+                      <a:off x="0" y="0"/>
+                      <a:ext cx="3927539" cy="2095665"/>
+                    </a:xfrm>
+                    <a:prstGeom prst="rect">
+                      <a:avLst/>
+                    </a:prstGeom>
+                  </pic:spPr>
+                </pic:pic>
+              </a:graphicData>
+            </a:graphic>
+          </wp:inline>
+        </w:drawing>
       </w:r>
     </w:p>
     <w:p>
@@ -2551,7 +2599,7 @@
                     <pic:cNvPicPr/>
                   </pic:nvPicPr>
                   <pic:blipFill>
-                    <a:blip r:embed="rId23">
+                    <a:blip r:embed="rId24">
                       <a:extLst>
                         <a:ext uri="{28A0092B-C50C-407E-A947-70E740481C1C}">
                           <a14:useLocalDpi xmlns:a14="http://schemas.microsoft.com/office/drawing/2010/main" val="0"/>
@@ -2614,6 +2662,7 @@
           <w:szCs w:val="24"/>
           <w:shd w:val="clear" w:color="auto" w:fill="FFFFFF"/>
         </w:rPr>
+        <w:lastRenderedPageBreak/>
         <w:drawing>
           <wp:inline distT="0" distB="0" distL="0" distR="0" wp14:anchorId="72E9565C" wp14:editId="1C642899">
             <wp:extent cx="5274310" cy="2313305"/>
@@ -2630,7 +2679,7 @@
                     <pic:cNvPicPr/>
                   </pic:nvPicPr>
                   <pic:blipFill>
-                    <a:blip r:embed="rId24">
+                    <a:blip r:embed="rId25">
                       <a:extLst>
                         <a:ext uri="{28A0092B-C50C-407E-A947-70E740481C1C}">
                           <a14:useLocalDpi xmlns:a14="http://schemas.microsoft.com/office/drawing/2010/main" val="0"/>
@@ -2709,7 +2758,7 @@
                     <pic:cNvPicPr/>
                   </pic:nvPicPr>
                   <pic:blipFill>
-                    <a:blip r:embed="rId25">
+                    <a:blip r:embed="rId26">
                       <a:extLst>
                         <a:ext uri="{28A0092B-C50C-407E-A947-70E740481C1C}">
                           <a14:useLocalDpi xmlns:a14="http://schemas.microsoft.com/office/drawing/2010/main" val="0"/>
@@ -2762,7 +2811,6 @@
           <w:szCs w:val="24"/>
           <w:shd w:val="clear" w:color="auto" w:fill="FFFFFF"/>
         </w:rPr>
-        <w:lastRenderedPageBreak/>
         <w:t>病人數變化:</w:t>
       </w:r>
     </w:p>
@@ -2799,7 +2847,7 @@
                     <pic:cNvPicPr/>
                   </pic:nvPicPr>
                   <pic:blipFill>
-                    <a:blip r:embed="rId26">
+                    <a:blip r:embed="rId27">
                       <a:extLst>
                         <a:ext uri="{28A0092B-C50C-407E-A947-70E740481C1C}">
                           <a14:useLocalDpi xmlns:a14="http://schemas.microsoft.com/office/drawing/2010/main" val="0"/>
@@ -2829,26 +2877,26 @@
     <w:p>
       <w:pPr>
         <w:rPr>
+          <w:rFonts w:asciiTheme="minorEastAsia" w:hAnsiTheme="minorEastAsia" w:cs="Helvetica"/>
+          <w:color w:val="000000"/>
+          <w:szCs w:val="24"/>
+          <w:shd w:val="clear" w:color="auto" w:fill="FFFFFF"/>
+        </w:rPr>
+      </w:pPr>
+      <w:r>
+        <w:rPr>
           <w:rFonts w:asciiTheme="minorEastAsia" w:hAnsiTheme="minorEastAsia" w:cs="Helvetica" w:hint="eastAsia"/>
           <w:color w:val="000000"/>
           <w:szCs w:val="24"/>
           <w:shd w:val="clear" w:color="auto" w:fill="FFFFFF"/>
         </w:rPr>
-      </w:pPr>
-      <w:r>
-        <w:rPr>
-          <w:rFonts w:asciiTheme="minorEastAsia" w:hAnsiTheme="minorEastAsia" w:cs="Helvetica" w:hint="eastAsia"/>
-          <w:color w:val="000000"/>
-          <w:szCs w:val="24"/>
-          <w:shd w:val="clear" w:color="auto" w:fill="FFFFFF"/>
-        </w:rPr>
         <w:t>可以觀察到一開始是中國先發源，接著慢慢轉到歐洲、美洲地區。</w:t>
       </w:r>
     </w:p>
     <w:p>
       <w:pPr>
         <w:rPr>
-          <w:rFonts w:asciiTheme="minorEastAsia" w:hAnsiTheme="minorEastAsia" w:cs="Helvetica" w:hint="eastAsia"/>
+          <w:rFonts w:asciiTheme="minorEastAsia" w:hAnsiTheme="minorEastAsia" w:cs="Helvetica"/>
           <w:color w:val="000000"/>
           <w:szCs w:val="24"/>
           <w:shd w:val="clear" w:color="auto" w:fill="FFFFFF"/>
@@ -2874,6 +2922,7 @@
           <w:sz w:val="33"/>
           <w:szCs w:val="33"/>
         </w:rPr>
+        <w:lastRenderedPageBreak/>
         <w:t>依國家排名作圖</w:t>
       </w:r>
       <w:r>
@@ -2901,22 +2950,124 @@
         <w:shd w:val="clear" w:color="auto" w:fill="FFFFFF"/>
         <w:spacing w:before="153" w:beforeAutospacing="0" w:after="0" w:afterAutospacing="0"/>
         <w:rPr>
-          <w:rFonts w:asciiTheme="minorEastAsia" w:eastAsiaTheme="minorEastAsia" w:hAnsiTheme="minorEastAsia" w:cs="Helvetica"/>
+          <w:rFonts w:asciiTheme="minorEastAsia" w:eastAsiaTheme="minorEastAsia" w:hAnsiTheme="minorEastAsia" w:cs="Helvetica" w:hint="eastAsia"/>
+          <w:b w:val="0"/>
+          <w:color w:val="000000"/>
+          <w:sz w:val="24"/>
+          <w:szCs w:val="24"/>
+        </w:rPr>
+      </w:pPr>
+      <w:r>
+        <w:rPr>
+          <w:rFonts w:asciiTheme="minorEastAsia" w:eastAsiaTheme="minorEastAsia" w:hAnsiTheme="minorEastAsia" w:cs="Helvetica" w:hint="eastAsia"/>
+          <w:b w:val="0"/>
+          <w:color w:val="000000"/>
+          <w:sz w:val="24"/>
+          <w:szCs w:val="24"/>
+        </w:rPr>
+        <w:t>-</w:t>
+      </w:r>
+      <w:r>
+        <w:rPr>
+          <w:rFonts w:asciiTheme="minorEastAsia" w:eastAsiaTheme="minorEastAsia" w:hAnsiTheme="minorEastAsia" w:cs="Helvetica" w:hint="eastAsia"/>
+          <w:b w:val="0"/>
+          <w:color w:val="000000"/>
+          <w:sz w:val="24"/>
+          <w:szCs w:val="24"/>
+        </w:rPr>
+        <w:t>利用matplotlib FuncAnimation生成動畫</w:t>
+      </w:r>
+    </w:p>
+    <w:p>
+      <w:pPr>
+        <w:pStyle w:val="2"/>
+        <w:shd w:val="clear" w:color="auto" w:fill="FFFFFF"/>
+        <w:spacing w:before="153" w:beforeAutospacing="0" w:after="0" w:afterAutospacing="0"/>
+        <w:rPr>
+          <w:rFonts w:asciiTheme="minorEastAsia" w:eastAsiaTheme="minorEastAsia" w:hAnsiTheme="minorEastAsia" w:cs="Helvetica"/>
+          <w:b w:val="0"/>
+          <w:color w:val="000000"/>
+          <w:sz w:val="24"/>
+          <w:szCs w:val="24"/>
+        </w:rPr>
+      </w:pPr>
+      <w:r>
+        <w:rPr>
+          <w:rFonts w:asciiTheme="minorEastAsia" w:eastAsiaTheme="minorEastAsia" w:hAnsiTheme="minorEastAsia" w:cs="Helvetica" w:hint="eastAsia"/>
+          <w:b w:val="0"/>
+          <w:color w:val="000000"/>
+          <w:sz w:val="24"/>
+          <w:szCs w:val="24"/>
+        </w:rPr>
+        <w:t>使用一function來控制動畫中畫布的每一張frame的行為，和plotly不同有更底層和完整的動畫控制權，但</w:t>
+      </w:r>
+      <w:r>
+        <w:rPr>
+          <w:rFonts w:asciiTheme="minorEastAsia" w:eastAsiaTheme="minorEastAsia" w:hAnsiTheme="minorEastAsia" w:cs="Helvetica" w:hint="eastAsia"/>
+          <w:b w:val="0"/>
+          <w:color w:val="000000"/>
+          <w:sz w:val="24"/>
+          <w:szCs w:val="24"/>
+        </w:rPr>
+        <w:t>本身提供的繪圖工具較簡單</w:t>
+      </w:r>
+    </w:p>
+    <w:p>
+      <w:pPr>
+        <w:pStyle w:val="2"/>
+        <w:shd w:val="clear" w:color="auto" w:fill="FFFFFF"/>
+        <w:spacing w:before="153" w:beforeAutospacing="0" w:after="0" w:afterAutospacing="0"/>
+        <w:rPr>
+          <w:rFonts w:asciiTheme="minorEastAsia" w:eastAsiaTheme="minorEastAsia" w:hAnsiTheme="minorEastAsia" w:cs="Helvetica"/>
+          <w:b w:val="0"/>
+          <w:color w:val="000000"/>
+          <w:sz w:val="24"/>
+          <w:szCs w:val="24"/>
+        </w:rPr>
+      </w:pPr>
+      <w:r>
+        <w:rPr>
+          <w:rFonts w:asciiTheme="minorEastAsia" w:eastAsiaTheme="minorEastAsia" w:hAnsiTheme="minorEastAsia" w:cs="Helvetica"/>
+          <w:b w:val="0"/>
+          <w:color w:val="000000"/>
+          <w:sz w:val="24"/>
+          <w:szCs w:val="24"/>
+        </w:rPr>
+        <w:t>-</w:t>
+      </w:r>
+      <w:r>
+        <w:rPr>
+          <w:rFonts w:asciiTheme="minorEastAsia" w:eastAsiaTheme="minorEastAsia" w:hAnsiTheme="minorEastAsia" w:cs="Helvetica" w:hint="eastAsia"/>
+          <w:b w:val="0"/>
+          <w:color w:val="000000"/>
+          <w:sz w:val="24"/>
+          <w:szCs w:val="24"/>
+        </w:rPr>
+        <w:t>HTML(ani.to_jshtml())輸出到jupyter notebook上顯示</w:t>
+      </w:r>
+    </w:p>
+    <w:p>
+      <w:pPr>
+        <w:pStyle w:val="2"/>
+        <w:shd w:val="clear" w:color="auto" w:fill="FFFFFF"/>
+        <w:spacing w:before="153" w:beforeAutospacing="0" w:after="0" w:afterAutospacing="0"/>
+        <w:rPr>
+          <w:rFonts w:asciiTheme="minorEastAsia" w:eastAsiaTheme="minorEastAsia" w:hAnsiTheme="minorEastAsia" w:cs="Helvetica" w:hint="eastAsia"/>
+          <w:color w:val="000000"/>
+          <w:sz w:val="24"/>
+          <w:szCs w:val="24"/>
+        </w:rPr>
+      </w:pPr>
+      <w:r>
+        <w:rPr>
+          <w:rFonts w:asciiTheme="minorEastAsia" w:eastAsiaTheme="minorEastAsia" w:hAnsiTheme="minorEastAsia" w:cs="Helvetica"/>
+          <w:noProof/>
           <w:color w:val="000000"/>
           <w:sz w:val="33"/>
           <w:szCs w:val="33"/>
         </w:rPr>
-      </w:pPr>
-      <w:r>
-        <w:rPr>
-          <w:rFonts w:asciiTheme="minorEastAsia" w:eastAsiaTheme="minorEastAsia" w:hAnsiTheme="minorEastAsia" w:cs="Helvetica"/>
-          <w:noProof/>
-          <w:color w:val="000000"/>
-          <w:sz w:val="33"/>
-          <w:szCs w:val="33"/>
-        </w:rPr>
         <w:drawing>
-          <wp:inline distT="0" distB="0" distL="0" distR="0" wp14:anchorId="4A34BA8C" wp14:editId="7193A704">
+          <wp:inline distT="0" distB="0" distL="0" distR="0" wp14:anchorId="2582C1F9" wp14:editId="1A9FEC9F">
             <wp:extent cx="5274310" cy="1889760"/>
             <wp:effectExtent l="0" t="0" r="2540" b="0"/>
             <wp:docPr id="25" name="圖片 25" descr="一張含有 螢幕擷取畫面 的圖片&#10;&#10;自動產生的描述"/>
@@ -2931,7 +3082,7 @@
                     <pic:cNvPicPr/>
                   </pic:nvPicPr>
                   <pic:blipFill>
-                    <a:blip r:embed="rId27">
+                    <a:blip r:embed="rId28">
                       <a:extLst>
                         <a:ext uri="{28A0092B-C50C-407E-A947-70E740481C1C}">
                           <a14:useLocalDpi xmlns:a14="http://schemas.microsoft.com/office/drawing/2010/main" val="0"/>
@@ -2991,6 +3142,127 @@
         <w:spacing w:before="153" w:beforeAutospacing="0" w:after="0" w:afterAutospacing="0"/>
         <w:rPr>
           <w:rFonts w:asciiTheme="minorEastAsia" w:eastAsiaTheme="minorEastAsia" w:hAnsiTheme="minorEastAsia" w:cs="Helvetica"/>
+          <w:b w:val="0"/>
+          <w:bCs w:val="0"/>
+          <w:color w:val="000000"/>
+          <w:sz w:val="24"/>
+          <w:szCs w:val="24"/>
+        </w:rPr>
+      </w:pPr>
+      <w:r>
+        <w:rPr>
+          <w:rFonts w:asciiTheme="minorEastAsia" w:eastAsiaTheme="minorEastAsia" w:hAnsiTheme="minorEastAsia" w:cs="Helvetica"/>
+          <w:b w:val="0"/>
+          <w:bCs w:val="0"/>
+          <w:color w:val="000000"/>
+          <w:sz w:val="24"/>
+          <w:szCs w:val="24"/>
+        </w:rPr>
+        <w:drawing>
+          <wp:inline distT="0" distB="0" distL="0" distR="0" wp14:anchorId="4E63F7ED" wp14:editId="6C2B13EA">
+            <wp:extent cx="5107266" cy="2520659"/>
+            <wp:effectExtent l="0" t="0" r="0" b="0"/>
+            <wp:docPr id="71" name="圖片 71"/>
+            <wp:cNvGraphicFramePr>
+              <a:graphicFrameLocks xmlns:a="http://schemas.openxmlformats.org/drawingml/2006/main" noChangeAspect="1"/>
+            </wp:cNvGraphicFramePr>
+            <a:graphic xmlns:a="http://schemas.openxmlformats.org/drawingml/2006/main">
+              <a:graphicData uri="http://schemas.openxmlformats.org/drawingml/2006/picture">
+                <pic:pic xmlns:pic="http://schemas.openxmlformats.org/drawingml/2006/picture">
+                  <pic:nvPicPr>
+                    <pic:cNvPr id="1" name=""/>
+                    <pic:cNvPicPr/>
+                  </pic:nvPicPr>
+                  <pic:blipFill>
+                    <a:blip r:embed="rId29"/>
+                    <a:stretch>
+                      <a:fillRect/>
+                    </a:stretch>
+                  </pic:blipFill>
+                  <pic:spPr>
+                    <a:xfrm>
+                      <a:off x="0" y="0"/>
+                      <a:ext cx="5107266" cy="2520659"/>
+                    </a:xfrm>
+                    <a:prstGeom prst="rect">
+                      <a:avLst/>
+                    </a:prstGeom>
+                  </pic:spPr>
+                </pic:pic>
+              </a:graphicData>
+            </a:graphic>
+          </wp:inline>
+        </w:drawing>
+      </w:r>
+    </w:p>
+    <w:p>
+      <w:pPr>
+        <w:pStyle w:val="2"/>
+        <w:shd w:val="clear" w:color="auto" w:fill="FFFFFF"/>
+        <w:spacing w:before="153" w:beforeAutospacing="0" w:after="0" w:afterAutospacing="0"/>
+        <w:rPr>
+          <w:rFonts w:asciiTheme="minorEastAsia" w:eastAsiaTheme="minorEastAsia" w:hAnsiTheme="minorEastAsia" w:cs="Helvetica" w:hint="eastAsia"/>
+          <w:b w:val="0"/>
+          <w:bCs w:val="0"/>
+          <w:color w:val="000000"/>
+          <w:sz w:val="24"/>
+          <w:szCs w:val="24"/>
+        </w:rPr>
+      </w:pPr>
+      <w:r>
+        <w:rPr>
+          <w:rFonts w:asciiTheme="minorEastAsia" w:eastAsiaTheme="minorEastAsia" w:hAnsiTheme="minorEastAsia" w:cs="Helvetica"/>
+          <w:b w:val="0"/>
+          <w:bCs w:val="0"/>
+          <w:color w:val="000000"/>
+          <w:sz w:val="24"/>
+          <w:szCs w:val="24"/>
+        </w:rPr>
+        <w:lastRenderedPageBreak/>
+        <w:drawing>
+          <wp:inline distT="0" distB="0" distL="0" distR="0" wp14:anchorId="1029331C" wp14:editId="179A721F">
+            <wp:extent cx="5077956" cy="2623244"/>
+            <wp:effectExtent l="0" t="0" r="8890" b="5715"/>
+            <wp:docPr id="72" name="圖片 72"/>
+            <wp:cNvGraphicFramePr>
+              <a:graphicFrameLocks xmlns:a="http://schemas.openxmlformats.org/drawingml/2006/main" noChangeAspect="1"/>
+            </wp:cNvGraphicFramePr>
+            <a:graphic xmlns:a="http://schemas.openxmlformats.org/drawingml/2006/main">
+              <a:graphicData uri="http://schemas.openxmlformats.org/drawingml/2006/picture">
+                <pic:pic xmlns:pic="http://schemas.openxmlformats.org/drawingml/2006/picture">
+                  <pic:nvPicPr>
+                    <pic:cNvPr id="1" name=""/>
+                    <pic:cNvPicPr/>
+                  </pic:nvPicPr>
+                  <pic:blipFill>
+                    <a:blip r:embed="rId30"/>
+                    <a:stretch>
+                      <a:fillRect/>
+                    </a:stretch>
+                  </pic:blipFill>
+                  <pic:spPr>
+                    <a:xfrm>
+                      <a:off x="0" y="0"/>
+                      <a:ext cx="5077956" cy="2623244"/>
+                    </a:xfrm>
+                    <a:prstGeom prst="rect">
+                      <a:avLst/>
+                    </a:prstGeom>
+                  </pic:spPr>
+                </pic:pic>
+              </a:graphicData>
+            </a:graphic>
+          </wp:inline>
+        </w:drawing>
+      </w:r>
+    </w:p>
+    <w:p>
+      <w:pPr>
+        <w:pStyle w:val="2"/>
+        <w:shd w:val="clear" w:color="auto" w:fill="FFFFFF"/>
+        <w:spacing w:before="153" w:beforeAutospacing="0" w:after="0" w:afterAutospacing="0"/>
+        <w:rPr>
+          <w:rFonts w:asciiTheme="minorEastAsia" w:eastAsiaTheme="minorEastAsia" w:hAnsiTheme="minorEastAsia" w:cs="Helvetica"/>
           <w:color w:val="000000"/>
           <w:sz w:val="33"/>
           <w:szCs w:val="33"/>
@@ -3004,7 +3276,6 @@
           <w:sz w:val="33"/>
           <w:szCs w:val="33"/>
         </w:rPr>
-        <w:lastRenderedPageBreak/>
         <w:drawing>
           <wp:inline distT="0" distB="0" distL="0" distR="0" wp14:anchorId="6127461B" wp14:editId="33661459">
             <wp:extent cx="5274310" cy="2637155"/>
@@ -3021,7 +3292,7 @@
                     <pic:cNvPicPr/>
                   </pic:nvPicPr>
                   <pic:blipFill>
-                    <a:blip r:embed="rId28">
+                    <a:blip r:embed="rId31">
                       <a:extLst>
                         <a:ext uri="{28A0092B-C50C-407E-A947-70E740481C1C}">
                           <a14:useLocalDpi xmlns:a14="http://schemas.microsoft.com/office/drawing/2010/main" val="0"/>
@@ -3114,7 +3385,7 @@
                     <pic:cNvPicPr/>
                   </pic:nvPicPr>
                   <pic:blipFill>
-                    <a:blip r:embed="rId29">
+                    <a:blip r:embed="rId32">
                       <a:extLst>
                         <a:ext uri="{28A0092B-C50C-407E-A947-70E740481C1C}">
                           <a14:useLocalDpi xmlns:a14="http://schemas.microsoft.com/office/drawing/2010/main" val="0"/>
@@ -3191,6 +3462,7 @@
           <w:sz w:val="28"/>
           <w:szCs w:val="28"/>
         </w:rPr>
+        <w:lastRenderedPageBreak/>
         <w:drawing>
           <wp:inline distT="0" distB="0" distL="0" distR="0" wp14:anchorId="240324C5" wp14:editId="575FF88C">
             <wp:extent cx="5274310" cy="2409825"/>
@@ -3207,7 +3479,7 @@
                     <pic:cNvPicPr/>
                   </pic:nvPicPr>
                   <pic:blipFill>
-                    <a:blip r:embed="rId30">
+                    <a:blip r:embed="rId33">
                       <a:extLst>
                         <a:ext uri="{28A0092B-C50C-407E-A947-70E740481C1C}">
                           <a14:useLocalDpi xmlns:a14="http://schemas.microsoft.com/office/drawing/2010/main" val="0"/>
@@ -3257,7 +3529,6 @@
           <w:sz w:val="24"/>
           <w:szCs w:val="24"/>
         </w:rPr>
-        <w:lastRenderedPageBreak/>
         <w:t>病人數排名:</w:t>
       </w:r>
     </w:p>
@@ -3301,7 +3572,7 @@
                     <pic:cNvPicPr/>
                   </pic:nvPicPr>
                   <pic:blipFill>
-                    <a:blip r:embed="rId31">
+                    <a:blip r:embed="rId34">
                       <a:extLst>
                         <a:ext uri="{28A0092B-C50C-407E-A947-70E740481C1C}">
                           <a14:useLocalDpi xmlns:a14="http://schemas.microsoft.com/office/drawing/2010/main" val="0"/>
@@ -3334,24 +3605,46 @@
         <w:shd w:val="clear" w:color="auto" w:fill="FFFFFF"/>
         <w:spacing w:before="153" w:beforeAutospacing="0" w:after="0" w:afterAutospacing="0"/>
         <w:rPr>
-          <w:rFonts w:asciiTheme="minorEastAsia" w:eastAsiaTheme="minorEastAsia" w:hAnsiTheme="minorEastAsia" w:cs="Helvetica" w:hint="eastAsia"/>
-          <w:b w:val="0"/>
-          <w:bCs w:val="0"/>
-          <w:color w:val="000000"/>
-          <w:sz w:val="24"/>
-          <w:szCs w:val="24"/>
-        </w:rPr>
-      </w:pPr>
-      <w:r>
-        <w:rPr>
-          <w:rFonts w:asciiTheme="minorEastAsia" w:eastAsiaTheme="minorEastAsia" w:hAnsiTheme="minorEastAsia" w:cs="Helvetica" w:hint="eastAsia"/>
-          <w:b w:val="0"/>
-          <w:bCs w:val="0"/>
-          <w:color w:val="000000"/>
-          <w:sz w:val="24"/>
-          <w:szCs w:val="24"/>
-        </w:rPr>
-        <w:t>可以看到一開始中國位居第一，3月後逐漸被歐美國家超越。</w:t>
+          <w:rFonts w:asciiTheme="minorEastAsia" w:eastAsiaTheme="minorEastAsia" w:hAnsiTheme="minorEastAsia" w:cs="Helvetica"/>
+          <w:b w:val="0"/>
+          <w:bCs w:val="0"/>
+          <w:color w:val="000000"/>
+          <w:sz w:val="24"/>
+          <w:szCs w:val="24"/>
+        </w:rPr>
+      </w:pPr>
+      <w:r>
+        <w:rPr>
+          <w:rFonts w:asciiTheme="minorEastAsia" w:eastAsiaTheme="minorEastAsia" w:hAnsiTheme="minorEastAsia" w:cs="Helvetica" w:hint="eastAsia"/>
+          <w:b w:val="0"/>
+          <w:bCs w:val="0"/>
+          <w:color w:val="000000"/>
+          <w:sz w:val="24"/>
+          <w:szCs w:val="24"/>
+        </w:rPr>
+        <w:t>可以看到一開始中國位居第一，3月</w:t>
+      </w:r>
+      <w:r>
+        <w:rPr>
+          <w:rFonts w:asciiTheme="minorEastAsia" w:eastAsiaTheme="minorEastAsia" w:hAnsiTheme="minorEastAsia" w:cs="Helvetica" w:hint="eastAsia"/>
+          <w:b w:val="0"/>
+          <w:bCs w:val="0"/>
+          <w:color w:val="000000"/>
+          <w:sz w:val="24"/>
+          <w:szCs w:val="24"/>
+        </w:rPr>
+        <w:t>底</w:t>
+      </w:r>
+      <w:r>
+        <w:rPr>
+          <w:rFonts w:asciiTheme="minorEastAsia" w:eastAsiaTheme="minorEastAsia" w:hAnsiTheme="minorEastAsia" w:cs="Helvetica" w:hint="eastAsia"/>
+          <w:b w:val="0"/>
+          <w:bCs w:val="0"/>
+          <w:color w:val="000000"/>
+          <w:sz w:val="24"/>
+          <w:szCs w:val="24"/>
+        </w:rPr>
+        <w:t>後逐漸被歐美國家超越。</w:t>
       </w:r>
     </w:p>
     <w:p>
@@ -3408,7 +3701,7 @@
                     <pic:cNvPicPr/>
                   </pic:nvPicPr>
                   <pic:blipFill>
-                    <a:blip r:embed="rId32">
+                    <a:blip r:embed="rId35">
                       <a:extLst>
                         <a:ext uri="{28A0092B-C50C-407E-A947-70E740481C1C}">
                           <a14:useLocalDpi xmlns:a14="http://schemas.microsoft.com/office/drawing/2010/main" val="0"/>
@@ -3454,119 +3747,21 @@
           <w:rFonts w:asciiTheme="minorEastAsia" w:hAnsiTheme="minorEastAsia"/>
           <w:szCs w:val="24"/>
         </w:rPr>
-        <w:t xml:space="preserve">Country 、 </w:t>
-      </w:r>
-      <w:proofErr w:type="spellStart"/>
+        <w:t>Country 、 TotalCases</w:t>
+      </w:r>
+      <w:r>
+        <w:rPr>
+          <w:rFonts w:asciiTheme="minorEastAsia" w:hAnsiTheme="minorEastAsia" w:hint="eastAsia"/>
+          <w:szCs w:val="24"/>
+        </w:rPr>
+        <w:t>、</w:t>
+      </w:r>
       <w:r>
         <w:rPr>
           <w:rFonts w:asciiTheme="minorEastAsia" w:hAnsiTheme="minorEastAsia"/>
           <w:szCs w:val="24"/>
         </w:rPr>
-        <w:t>TotalCases</w:t>
-      </w:r>
-      <w:proofErr w:type="spellEnd"/>
-      <w:r>
-        <w:rPr>
-          <w:rFonts w:asciiTheme="minorEastAsia" w:hAnsiTheme="minorEastAsia" w:hint="eastAsia"/>
-          <w:szCs w:val="24"/>
-        </w:rPr>
-        <w:t>、</w:t>
-      </w:r>
-      <w:proofErr w:type="spellStart"/>
-      <w:r>
-        <w:rPr>
-          <w:rFonts w:asciiTheme="minorEastAsia" w:hAnsiTheme="minorEastAsia"/>
-          <w:szCs w:val="24"/>
-        </w:rPr>
-        <w:t>NewCases</w:t>
-      </w:r>
-      <w:proofErr w:type="spellEnd"/>
-      <w:r>
-        <w:rPr>
-          <w:rFonts w:asciiTheme="minorEastAsia" w:hAnsiTheme="minorEastAsia"/>
-          <w:szCs w:val="24"/>
-        </w:rPr>
-        <w:t xml:space="preserve"> 、 </w:t>
-      </w:r>
-      <w:proofErr w:type="spellStart"/>
-      <w:r>
-        <w:rPr>
-          <w:rFonts w:asciiTheme="minorEastAsia" w:hAnsiTheme="minorEastAsia"/>
-          <w:szCs w:val="24"/>
-        </w:rPr>
-        <w:t>TotalDeaths</w:t>
-      </w:r>
-      <w:proofErr w:type="spellEnd"/>
-      <w:r>
-        <w:rPr>
-          <w:rFonts w:asciiTheme="minorEastAsia" w:hAnsiTheme="minorEastAsia"/>
-          <w:szCs w:val="24"/>
-        </w:rPr>
-        <w:t xml:space="preserve"> 、 </w:t>
-      </w:r>
-      <w:proofErr w:type="spellStart"/>
-      <w:r>
-        <w:rPr>
-          <w:rFonts w:asciiTheme="minorEastAsia" w:hAnsiTheme="minorEastAsia"/>
-          <w:szCs w:val="24"/>
-        </w:rPr>
-        <w:t>NewDeaths</w:t>
-      </w:r>
-      <w:proofErr w:type="spellEnd"/>
-      <w:r>
-        <w:rPr>
-          <w:rFonts w:asciiTheme="minorEastAsia" w:hAnsiTheme="minorEastAsia"/>
-          <w:szCs w:val="24"/>
-        </w:rPr>
-        <w:t xml:space="preserve"> 、</w:t>
-      </w:r>
-      <w:proofErr w:type="spellStart"/>
-      <w:r>
-        <w:rPr>
-          <w:rFonts w:asciiTheme="minorEastAsia" w:hAnsiTheme="minorEastAsia"/>
-          <w:szCs w:val="24"/>
-        </w:rPr>
-        <w:t>TotalRecovered</w:t>
-      </w:r>
-      <w:proofErr w:type="spellEnd"/>
-      <w:r>
-        <w:rPr>
-          <w:rFonts w:asciiTheme="minorEastAsia" w:hAnsiTheme="minorEastAsia"/>
-          <w:szCs w:val="24"/>
-        </w:rPr>
-        <w:t xml:space="preserve"> 、 </w:t>
-      </w:r>
-      <w:proofErr w:type="spellStart"/>
-      <w:r>
-        <w:rPr>
-          <w:rFonts w:asciiTheme="minorEastAsia" w:hAnsiTheme="minorEastAsia"/>
-          <w:szCs w:val="24"/>
-        </w:rPr>
-        <w:t>ActiveCases</w:t>
-      </w:r>
-      <w:proofErr w:type="spellEnd"/>
-      <w:r>
-        <w:rPr>
-          <w:rFonts w:asciiTheme="minorEastAsia" w:hAnsiTheme="minorEastAsia"/>
-          <w:szCs w:val="24"/>
-        </w:rPr>
-        <w:t xml:space="preserve"> 、 </w:t>
-      </w:r>
-      <w:proofErr w:type="spellStart"/>
-      <w:r>
-        <w:rPr>
-          <w:rFonts w:asciiTheme="minorEastAsia" w:hAnsiTheme="minorEastAsia"/>
-          <w:szCs w:val="24"/>
-        </w:rPr>
-        <w:t>Serious,Critical</w:t>
-      </w:r>
-      <w:proofErr w:type="spellEnd"/>
-      <w:r>
-        <w:rPr>
-          <w:rFonts w:asciiTheme="minorEastAsia" w:hAnsiTheme="minorEastAsia"/>
-          <w:szCs w:val="24"/>
-        </w:rPr>
-        <w:t xml:space="preserve"> 、 Cases per 1M pop </w:t>
+        <w:t xml:space="preserve">NewCases 、 TotalDeaths 、 NewDeaths 、TotalRecovered 、 ActiveCases 、 Serious,Critical 、 Cases per 1M pop </w:t>
       </w:r>
       <w:r>
         <w:rPr>
@@ -3603,6 +3798,7 @@
           <w:noProof/>
           <w:szCs w:val="24"/>
         </w:rPr>
+        <w:lastRenderedPageBreak/>
         <w:drawing>
           <wp:inline distT="0" distB="0" distL="0" distR="0" wp14:anchorId="77FDE86E" wp14:editId="4FBF1E86">
             <wp:extent cx="4914900" cy="3305175"/>
@@ -3619,7 +3815,7 @@
                     <pic:cNvPicPr/>
                   </pic:nvPicPr>
                   <pic:blipFill>
-                    <a:blip r:embed="rId33">
+                    <a:blip r:embed="rId36">
                       <a:extLst>
                         <a:ext uri="{28A0092B-C50C-407E-A947-70E740481C1C}">
                           <a14:useLocalDpi xmlns:a14="http://schemas.microsoft.com/office/drawing/2010/main" val="0"/>
@@ -3658,24 +3854,7 @@
           <w:rFonts w:asciiTheme="minorEastAsia" w:hAnsiTheme="minorEastAsia" w:hint="eastAsia"/>
           <w:szCs w:val="24"/>
         </w:rPr>
-        <w:lastRenderedPageBreak/>
-        <w:t>可以發現有</w:t>
-      </w:r>
-      <w:proofErr w:type="gramStart"/>
-      <w:r>
-        <w:rPr>
-          <w:rFonts w:asciiTheme="minorEastAsia" w:hAnsiTheme="minorEastAsia" w:hint="eastAsia"/>
-          <w:szCs w:val="24"/>
-        </w:rPr>
-        <w:t>大量缺值</w:t>
-      </w:r>
-      <w:proofErr w:type="gramEnd"/>
-      <w:r>
-        <w:rPr>
-          <w:rFonts w:asciiTheme="minorEastAsia" w:hAnsiTheme="minorEastAsia" w:hint="eastAsia"/>
-          <w:szCs w:val="24"/>
-        </w:rPr>
-        <w:t xml:space="preserve"> -&gt;</w:t>
+        <w:t>可以發現有大量缺值 -&gt;</w:t>
       </w:r>
       <w:r>
         <w:rPr>
@@ -3721,7 +3900,7 @@
                     <pic:cNvPicPr/>
                   </pic:nvPicPr>
                   <pic:blipFill>
-                    <a:blip r:embed="rId34">
+                    <a:blip r:embed="rId37">
                       <a:extLst>
                         <a:ext uri="{28A0092B-C50C-407E-A947-70E740481C1C}">
                           <a14:useLocalDpi xmlns:a14="http://schemas.microsoft.com/office/drawing/2010/main" val="0"/>
@@ -3853,6 +4032,7 @@
           <w:noProof/>
           <w:szCs w:val="24"/>
         </w:rPr>
+        <w:lastRenderedPageBreak/>
         <w:drawing>
           <wp:inline distT="0" distB="0" distL="0" distR="0" wp14:anchorId="16A9C956" wp14:editId="41E2559A">
             <wp:extent cx="5274310" cy="1901825"/>
@@ -3869,7 +4049,7 @@
                     <pic:cNvPicPr/>
                   </pic:nvPicPr>
                   <pic:blipFill>
-                    <a:blip r:embed="rId35">
+                    <a:blip r:embed="rId38">
                       <a:extLst>
                         <a:ext uri="{28A0092B-C50C-407E-A947-70E740481C1C}">
                           <a14:useLocalDpi xmlns:a14="http://schemas.microsoft.com/office/drawing/2010/main" val="0"/>
@@ -3964,7 +4144,7 @@
                     <pic:cNvPicPr/>
                   </pic:nvPicPr>
                   <pic:blipFill>
-                    <a:blip r:embed="rId36">
+                    <a:blip r:embed="rId39">
                       <a:extLst>
                         <a:ext uri="{28A0092B-C50C-407E-A947-70E740481C1C}">
                           <a14:useLocalDpi xmlns:a14="http://schemas.microsoft.com/office/drawing/2010/main" val="0"/>
@@ -4028,7 +4208,6 @@
           <w:sz w:val="40"/>
           <w:szCs w:val="40"/>
         </w:rPr>
-        <w:lastRenderedPageBreak/>
         <w:drawing>
           <wp:inline distT="0" distB="0" distL="0" distR="0" wp14:anchorId="76BDE64D" wp14:editId="6E39146D">
             <wp:extent cx="5200650" cy="2629753"/>
@@ -4045,7 +4224,7 @@
                     <pic:cNvPicPr/>
                   </pic:nvPicPr>
                   <pic:blipFill>
-                    <a:blip r:embed="rId37">
+                    <a:blip r:embed="rId40">
                       <a:extLst>
                         <a:ext uri="{28A0092B-C50C-407E-A947-70E740481C1C}">
                           <a14:useLocalDpi xmlns:a14="http://schemas.microsoft.com/office/drawing/2010/main" val="0"/>
@@ -4087,19 +4266,18 @@
           <w:szCs w:val="24"/>
           <w:shd w:val="clear" w:color="auto" w:fill="FFFFFF"/>
         </w:rPr>
-        <w:t>可以看到，</w:t>
-      </w:r>
-      <w:proofErr w:type="spellStart"/>
-      <w:r>
+        <w:t>可以看到，usa總共檢測了最多人</w:t>
+      </w:r>
+    </w:p>
+    <w:p>
+      <w:pPr>
         <w:rPr>
           <w:rFonts w:asciiTheme="minorEastAsia" w:hAnsiTheme="minorEastAsia" w:cs="Helvetica"/>
           <w:color w:val="000000"/>
           <w:szCs w:val="24"/>
           <w:shd w:val="clear" w:color="auto" w:fill="FFFFFF"/>
         </w:rPr>
-        <w:t>usa</w:t>
-      </w:r>
-      <w:proofErr w:type="spellEnd"/>
+      </w:pPr>
       <w:r>
         <w:rPr>
           <w:rFonts w:asciiTheme="minorEastAsia" w:hAnsiTheme="minorEastAsia" w:cs="Helvetica"/>
@@ -4107,36 +4285,7 @@
           <w:szCs w:val="24"/>
           <w:shd w:val="clear" w:color="auto" w:fill="FFFFFF"/>
         </w:rPr>
-        <w:t>總共檢測了最多人</w:t>
-      </w:r>
-    </w:p>
-    <w:p>
-      <w:pPr>
-        <w:rPr>
-          <w:rFonts w:asciiTheme="minorEastAsia" w:hAnsiTheme="minorEastAsia" w:cs="Helvetica"/>
-          <w:color w:val="000000"/>
-          <w:szCs w:val="24"/>
-          <w:shd w:val="clear" w:color="auto" w:fill="FFFFFF"/>
-        </w:rPr>
-      </w:pPr>
-      <w:r>
-        <w:rPr>
-          <w:rFonts w:asciiTheme="minorEastAsia" w:hAnsiTheme="minorEastAsia" w:cs="Helvetica"/>
-          <w:color w:val="000000"/>
-          <w:szCs w:val="24"/>
-          <w:shd w:val="clear" w:color="auto" w:fill="FFFFFF"/>
-        </w:rPr>
-        <w:t>但是在平均百萬人</w:t>
-      </w:r>
-      <w:proofErr w:type="gramStart"/>
-      <w:r>
-        <w:rPr>
-          <w:rFonts w:asciiTheme="minorEastAsia" w:hAnsiTheme="minorEastAsia" w:cs="Helvetica"/>
-          <w:color w:val="000000"/>
-          <w:szCs w:val="24"/>
-          <w:shd w:val="clear" w:color="auto" w:fill="FFFFFF"/>
-        </w:rPr>
-        <w:t>受檢</w:t>
+        <w:t>但是在平均百萬人受檢</w:t>
       </w:r>
       <w:r>
         <w:rPr>
@@ -4145,17 +4294,7 @@
           <w:szCs w:val="24"/>
           <w:shd w:val="clear" w:color="auto" w:fill="FFFFFF"/>
         </w:rPr>
-        <w:t>數中</w:t>
-      </w:r>
-      <w:proofErr w:type="gramEnd"/>
-      <w:r>
-        <w:rPr>
-          <w:rFonts w:asciiTheme="minorEastAsia" w:hAnsiTheme="minorEastAsia" w:cs="Helvetica" w:hint="eastAsia"/>
-          <w:color w:val="000000"/>
-          <w:szCs w:val="24"/>
-          <w:shd w:val="clear" w:color="auto" w:fill="FFFFFF"/>
-        </w:rPr>
-        <w:t>，USA</w:t>
+        <w:t>數中，USA</w:t>
       </w:r>
       <w:r>
         <w:rPr>
@@ -4182,6 +4321,7 @@
           <w:sz w:val="48"/>
           <w:szCs w:val="48"/>
         </w:rPr>
+        <w:lastRenderedPageBreak/>
         <w:drawing>
           <wp:inline distT="0" distB="0" distL="0" distR="0" wp14:anchorId="3004AEA2" wp14:editId="762ABEC0">
             <wp:extent cx="5274310" cy="2724785"/>
@@ -4198,7 +4338,7 @@
                     <pic:cNvPicPr/>
                   </pic:nvPicPr>
                   <pic:blipFill>
-                    <a:blip r:embed="rId38">
+                    <a:blip r:embed="rId41">
                       <a:extLst>
                         <a:ext uri="{28A0092B-C50C-407E-A947-70E740481C1C}">
                           <a14:useLocalDpi xmlns:a14="http://schemas.microsoft.com/office/drawing/2010/main" val="0"/>
@@ -4279,7 +4419,7 @@
                     <pic:cNvPicPr/>
                   </pic:nvPicPr>
                   <pic:blipFill>
-                    <a:blip r:embed="rId39">
+                    <a:blip r:embed="rId42">
                       <a:extLst>
                         <a:ext uri="{28A0092B-C50C-407E-A947-70E740481C1C}">
                           <a14:useLocalDpi xmlns:a14="http://schemas.microsoft.com/office/drawing/2010/main" val="0"/>
@@ -4318,71 +4458,7 @@
           <w:rFonts w:asciiTheme="minorEastAsia" w:hAnsiTheme="minorEastAsia" w:hint="eastAsia"/>
           <w:szCs w:val="24"/>
         </w:rPr>
-        <w:t xml:space="preserve">看前三列資料，欄位有UID 、 iso2 、 iso3 、 code3 、 FIPS 、 Admin2 、 </w:t>
-      </w:r>
-      <w:proofErr w:type="spellStart"/>
-      <w:r>
-        <w:rPr>
-          <w:rFonts w:asciiTheme="minorEastAsia" w:hAnsiTheme="minorEastAsia" w:hint="eastAsia"/>
-          <w:szCs w:val="24"/>
-        </w:rPr>
-        <w:t>Province_State</w:t>
-      </w:r>
-      <w:proofErr w:type="spellEnd"/>
-      <w:r>
-        <w:rPr>
-          <w:rFonts w:asciiTheme="minorEastAsia" w:hAnsiTheme="minorEastAsia" w:hint="eastAsia"/>
-          <w:szCs w:val="24"/>
-        </w:rPr>
-        <w:t xml:space="preserve"> 、 </w:t>
-      </w:r>
-      <w:proofErr w:type="spellStart"/>
-      <w:r>
-        <w:rPr>
-          <w:rFonts w:asciiTheme="minorEastAsia" w:hAnsiTheme="minorEastAsia" w:hint="eastAsia"/>
-          <w:szCs w:val="24"/>
-        </w:rPr>
-        <w:t>Country_Region</w:t>
-      </w:r>
-      <w:proofErr w:type="spellEnd"/>
-      <w:r>
-        <w:rPr>
-          <w:rFonts w:asciiTheme="minorEastAsia" w:hAnsiTheme="minorEastAsia" w:hint="eastAsia"/>
-          <w:szCs w:val="24"/>
-        </w:rPr>
-        <w:t xml:space="preserve"> 、 </w:t>
-      </w:r>
-      <w:proofErr w:type="spellStart"/>
-      <w:r>
-        <w:rPr>
-          <w:rFonts w:asciiTheme="minorEastAsia" w:hAnsiTheme="minorEastAsia" w:hint="eastAsia"/>
-          <w:szCs w:val="24"/>
-        </w:rPr>
-        <w:t>Lat</w:t>
-      </w:r>
-      <w:proofErr w:type="spellEnd"/>
-      <w:r>
-        <w:rPr>
-          <w:rFonts w:asciiTheme="minorEastAsia" w:hAnsiTheme="minorEastAsia" w:hint="eastAsia"/>
-          <w:szCs w:val="24"/>
-        </w:rPr>
-        <w:t xml:space="preserve"> 、 Long_ 、 </w:t>
-      </w:r>
-      <w:proofErr w:type="spellStart"/>
-      <w:r>
-        <w:rPr>
-          <w:rFonts w:asciiTheme="minorEastAsia" w:hAnsiTheme="minorEastAsia" w:hint="eastAsia"/>
-          <w:szCs w:val="24"/>
-        </w:rPr>
-        <w:t>Combined_Key</w:t>
-      </w:r>
-      <w:proofErr w:type="spellEnd"/>
-      <w:r>
-        <w:rPr>
-          <w:rFonts w:asciiTheme="minorEastAsia" w:hAnsiTheme="minorEastAsia" w:hint="eastAsia"/>
-          <w:szCs w:val="24"/>
-        </w:rPr>
-        <w:t xml:space="preserve"> 、 Date 、 Confirmed 、 Deaths 。</w:t>
+        <w:t>看前三列資料，欄位有UID 、 iso2 、 iso3 、 code3 、 FIPS 、 Admin2 、 Province_State 、 Country_Region 、 Lat 、 Long_ 、 Combined_Key 、 Date 、 Confirmed 、 Deaths 。</w:t>
       </w:r>
     </w:p>
     <w:p>
@@ -4398,7 +4474,6 @@
           <w:noProof/>
           <w:szCs w:val="24"/>
         </w:rPr>
-        <w:lastRenderedPageBreak/>
         <w:drawing>
           <wp:anchor distT="0" distB="0" distL="114300" distR="114300" simplePos="0" relativeHeight="251659264" behindDoc="0" locked="0" layoutInCell="1" allowOverlap="1" wp14:anchorId="55A62100" wp14:editId="141B77E7">
             <wp:simplePos x="1143000" y="6000750"/>
@@ -4423,7 +4498,7 @@
                     <pic:cNvPicPr/>
                   </pic:nvPicPr>
                   <pic:blipFill>
-                    <a:blip r:embed="rId40">
+                    <a:blip r:embed="rId43">
                       <a:extLst>
                         <a:ext uri="{28A0092B-C50C-407E-A947-70E740481C1C}">
                           <a14:useLocalDpi xmlns:a14="http://schemas.microsoft.com/office/drawing/2010/main" val="0"/>
@@ -4491,23 +4566,7 @@
           <w:rFonts w:asciiTheme="minorEastAsia" w:hAnsiTheme="minorEastAsia" w:hint="eastAsia"/>
           <w:szCs w:val="24"/>
         </w:rPr>
-        <w:t>列出</w:t>
-      </w:r>
-      <w:proofErr w:type="gramStart"/>
-      <w:r>
-        <w:rPr>
-          <w:rFonts w:asciiTheme="minorEastAsia" w:hAnsiTheme="minorEastAsia" w:hint="eastAsia"/>
-          <w:szCs w:val="24"/>
-        </w:rPr>
-        <w:t>所有州</w:t>
-      </w:r>
-      <w:proofErr w:type="gramEnd"/>
-      <w:r>
-        <w:rPr>
-          <w:rFonts w:asciiTheme="minorEastAsia" w:hAnsiTheme="minorEastAsia" w:hint="eastAsia"/>
-          <w:szCs w:val="24"/>
-        </w:rPr>
-        <w:t>:</w:t>
+        <w:t>列出所有州:</w:t>
       </w:r>
     </w:p>
     <w:p>
@@ -4523,6 +4582,7 @@
           <w:noProof/>
           <w:szCs w:val="24"/>
         </w:rPr>
+        <w:lastRenderedPageBreak/>
         <w:drawing>
           <wp:inline distT="0" distB="0" distL="0" distR="0" wp14:anchorId="3614C400" wp14:editId="3D1AF4B8">
             <wp:extent cx="5274310" cy="2072640"/>
@@ -4539,7 +4599,7 @@
                     <pic:cNvPicPr/>
                   </pic:nvPicPr>
                   <pic:blipFill>
-                    <a:blip r:embed="rId41">
+                    <a:blip r:embed="rId44">
                       <a:extLst>
                         <a:ext uri="{28A0092B-C50C-407E-A947-70E740481C1C}">
                           <a14:useLocalDpi xmlns:a14="http://schemas.microsoft.com/office/drawing/2010/main" val="0"/>
@@ -4643,7 +4703,7 @@
                     <pic:cNvPicPr/>
                   </pic:nvPicPr>
                   <pic:blipFill>
-                    <a:blip r:embed="rId42">
+                    <a:blip r:embed="rId45">
                       <a:extLst>
                         <a:ext uri="{28A0092B-C50C-407E-A947-70E740481C1C}">
                           <a14:useLocalDpi xmlns:a14="http://schemas.microsoft.com/office/drawing/2010/main" val="0"/>
@@ -4689,7 +4749,6 @@
           <w:sz w:val="36"/>
           <w:szCs w:val="36"/>
         </w:rPr>
-        <w:lastRenderedPageBreak/>
         <w:drawing>
           <wp:inline distT="0" distB="0" distL="0" distR="0" wp14:anchorId="5D099160" wp14:editId="2850F4A2">
             <wp:extent cx="5274310" cy="1758315"/>
@@ -4706,7 +4765,7 @@
                     <pic:cNvPicPr/>
                   </pic:nvPicPr>
                   <pic:blipFill>
-                    <a:blip r:embed="rId43">
+                    <a:blip r:embed="rId46">
                       <a:extLst>
                         <a:ext uri="{28A0092B-C50C-407E-A947-70E740481C1C}">
                           <a14:useLocalDpi xmlns:a14="http://schemas.microsoft.com/office/drawing/2010/main" val="0"/>
@@ -4736,46 +4795,18 @@
     <w:p>
       <w:pPr>
         <w:rPr>
+          <w:rFonts w:asciiTheme="minorEastAsia" w:hAnsiTheme="minorEastAsia"/>
+          <w:bCs/>
+          <w:szCs w:val="24"/>
+        </w:rPr>
+      </w:pPr>
+      <w:r>
+        <w:rPr>
           <w:rFonts w:asciiTheme="minorEastAsia" w:hAnsiTheme="minorEastAsia" w:hint="eastAsia"/>
           <w:bCs/>
           <w:szCs w:val="24"/>
         </w:rPr>
-      </w:pPr>
-      <w:proofErr w:type="gramStart"/>
-      <w:r>
-        <w:rPr>
-          <w:rFonts w:asciiTheme="minorEastAsia" w:hAnsiTheme="minorEastAsia" w:hint="eastAsia"/>
-          <w:bCs/>
-          <w:szCs w:val="24"/>
-        </w:rPr>
-        <w:t>疫情最</w:t>
-      </w:r>
-      <w:proofErr w:type="gramEnd"/>
-      <w:r>
-        <w:rPr>
-          <w:rFonts w:asciiTheme="minorEastAsia" w:hAnsiTheme="minorEastAsia" w:hint="eastAsia"/>
-          <w:bCs/>
-          <w:szCs w:val="24"/>
-        </w:rPr>
-        <w:t>嚴重的是美國東岸等人口密集的大城市，在西部的洛杉磯也能看到有一塊較大</w:t>
-      </w:r>
-      <w:proofErr w:type="gramStart"/>
-      <w:r>
-        <w:rPr>
-          <w:rFonts w:asciiTheme="minorEastAsia" w:hAnsiTheme="minorEastAsia" w:hint="eastAsia"/>
-          <w:bCs/>
-          <w:szCs w:val="24"/>
-        </w:rPr>
-        <w:t>的確診數</w:t>
-      </w:r>
-      <w:proofErr w:type="gramEnd"/>
-      <w:r>
-        <w:rPr>
-          <w:rFonts w:asciiTheme="minorEastAsia" w:hAnsiTheme="minorEastAsia" w:hint="eastAsia"/>
-          <w:bCs/>
-          <w:szCs w:val="24"/>
-        </w:rPr>
-        <w:t>。</w:t>
+        <w:t>疫情最嚴重的是美國東岸等人口密集的大城市，在西部的洛杉磯也能看到有一塊較大的確診數。</w:t>
       </w:r>
     </w:p>
     <w:p>
@@ -4808,12 +4839,30 @@
     <w:p>
       <w:pPr>
         <w:rPr>
+          <w:rFonts w:asciiTheme="minorEastAsia" w:hAnsiTheme="minorEastAsia" w:cs="Helvetica"/>
+          <w:color w:val="000000"/>
+          <w:szCs w:val="24"/>
+          <w:shd w:val="clear" w:color="auto" w:fill="FFFFFF"/>
+        </w:rPr>
+      </w:pPr>
+      <w:r>
+        <w:rPr>
+          <w:rFonts w:asciiTheme="minorEastAsia" w:hAnsiTheme="minorEastAsia" w:cs="Helvetica"/>
+          <w:color w:val="000000"/>
+          <w:szCs w:val="24"/>
+          <w:shd w:val="clear" w:color="auto" w:fill="FFFFFF"/>
+        </w:rPr>
+        <w:t>由以上分析過程，可以發現多數數據都是隨時間增加的，如果是要預測的話意義</w:t>
+      </w:r>
+      <w:r>
+        <w:rPr>
           <w:rFonts w:asciiTheme="minorEastAsia" w:hAnsiTheme="minorEastAsia" w:cs="Helvetica" w:hint="eastAsia"/>
           <w:color w:val="000000"/>
           <w:szCs w:val="24"/>
           <w:shd w:val="clear" w:color="auto" w:fill="FFFFFF"/>
         </w:rPr>
-      </w:pPr>
+        <w:t>和價值</w:t>
+      </w:r>
       <w:r>
         <w:rPr>
           <w:rFonts w:asciiTheme="minorEastAsia" w:hAnsiTheme="minorEastAsia" w:cs="Helvetica"/>
@@ -4821,65 +4870,7 @@
           <w:szCs w:val="24"/>
           <w:shd w:val="clear" w:color="auto" w:fill="FFFFFF"/>
         </w:rPr>
-        <w:t>由以上分析過程，可以發現多數數據都是隨時間增加的，如果是要預測的話意義</w:t>
-      </w:r>
-      <w:r>
-        <w:rPr>
-          <w:rFonts w:asciiTheme="minorEastAsia" w:hAnsiTheme="minorEastAsia" w:cs="Helvetica" w:hint="eastAsia"/>
-          <w:color w:val="000000"/>
-          <w:szCs w:val="24"/>
-          <w:shd w:val="clear" w:color="auto" w:fill="FFFFFF"/>
-        </w:rPr>
-        <w:t>和價值</w:t>
-      </w:r>
-      <w:r>
-        <w:rPr>
-          <w:rFonts w:asciiTheme="minorEastAsia" w:hAnsiTheme="minorEastAsia" w:cs="Helvetica"/>
-          <w:color w:val="000000"/>
-          <w:szCs w:val="24"/>
-          <w:shd w:val="clear" w:color="auto" w:fill="FFFFFF"/>
-        </w:rPr>
-        <w:t>不大，但是</w:t>
-      </w:r>
-      <w:proofErr w:type="spellStart"/>
-      <w:r>
-        <w:rPr>
-          <w:rFonts w:asciiTheme="minorEastAsia" w:hAnsiTheme="minorEastAsia" w:cs="Helvetica"/>
-          <w:color w:val="000000"/>
-          <w:szCs w:val="24"/>
-          <w:shd w:val="clear" w:color="auto" w:fill="FFFFFF"/>
-        </w:rPr>
-        <w:t>activedelta</w:t>
-      </w:r>
-      <w:proofErr w:type="spellEnd"/>
-      <w:r>
-        <w:rPr>
-          <w:rFonts w:asciiTheme="minorEastAsia" w:hAnsiTheme="minorEastAsia" w:cs="Helvetica"/>
-          <w:color w:val="000000"/>
-          <w:szCs w:val="24"/>
-          <w:shd w:val="clear" w:color="auto" w:fill="FFFFFF"/>
-        </w:rPr>
-        <w:t>或是各種比率變化才有較大的起伏變化，故暫定以預測</w:t>
-      </w:r>
-      <w:proofErr w:type="spellStart"/>
-      <w:r>
-        <w:rPr>
-          <w:rFonts w:asciiTheme="minorEastAsia" w:hAnsiTheme="minorEastAsia" w:cs="Helvetica"/>
-          <w:color w:val="000000"/>
-          <w:szCs w:val="24"/>
-          <w:shd w:val="clear" w:color="auto" w:fill="FFFFFF"/>
-        </w:rPr>
-        <w:t>activedelta</w:t>
-      </w:r>
-      <w:proofErr w:type="spellEnd"/>
-      <w:r>
-        <w:rPr>
-          <w:rFonts w:asciiTheme="minorEastAsia" w:hAnsiTheme="minorEastAsia" w:cs="Helvetica"/>
-          <w:color w:val="000000"/>
-          <w:szCs w:val="24"/>
-          <w:shd w:val="clear" w:color="auto" w:fill="FFFFFF"/>
-        </w:rPr>
-        <w:t>或死亡率的數值優先</w:t>
+        <w:t>不大，但是activedelta或是各種比率變化才有較大的起伏變化，故暫定以預測activedelta或死亡率的數值優先</w:t>
       </w:r>
     </w:p>
     <w:p>
@@ -4898,7 +4889,6 @@
           <w:szCs w:val="32"/>
         </w:rPr>
       </w:pPr>
-      <w:proofErr w:type="gramStart"/>
       <w:r>
         <w:rPr>
           <w:rFonts w:asciiTheme="minorEastAsia" w:eastAsiaTheme="minorEastAsia" w:hAnsiTheme="minorEastAsia" w:cs="Helvetica"/>
@@ -4906,17 +4896,7 @@
           <w:sz w:val="32"/>
           <w:szCs w:val="32"/>
         </w:rPr>
-        <w:t>data</w:t>
-      </w:r>
-      <w:proofErr w:type="gramEnd"/>
-      <w:r>
-        <w:rPr>
-          <w:rFonts w:asciiTheme="minorEastAsia" w:eastAsiaTheme="minorEastAsia" w:hAnsiTheme="minorEastAsia" w:cs="Helvetica"/>
-          <w:color w:val="000000"/>
-          <w:sz w:val="32"/>
-          <w:szCs w:val="32"/>
-        </w:rPr>
-        <w:t xml:space="preserve"> selection</w:t>
+        <w:t>data selection</w:t>
       </w:r>
     </w:p>
     <w:p>
@@ -4944,59 +4924,8 @@
           <w:szCs w:val="24"/>
           <w:shd w:val="clear" w:color="auto" w:fill="FFFFFF"/>
         </w:rPr>
-        <w:t>選擇單一國家的為</w:t>
-      </w:r>
-      <w:proofErr w:type="gramStart"/>
-      <w:r>
-        <w:rPr>
-          <w:rFonts w:asciiTheme="minorEastAsia" w:eastAsiaTheme="minorEastAsia" w:hAnsiTheme="minorEastAsia" w:cs="Helvetica"/>
-          <w:b w:val="0"/>
-          <w:bCs w:val="0"/>
-          <w:color w:val="000000"/>
-          <w:sz w:val="24"/>
-          <w:szCs w:val="24"/>
-          <w:shd w:val="clear" w:color="auto" w:fill="FFFFFF"/>
-        </w:rPr>
-        <w:t>準</w:t>
-      </w:r>
-      <w:proofErr w:type="gramEnd"/>
-      <w:r>
-        <w:rPr>
-          <w:rFonts w:asciiTheme="minorEastAsia" w:eastAsiaTheme="minorEastAsia" w:hAnsiTheme="minorEastAsia" w:cs="Helvetica"/>
-          <w:b w:val="0"/>
-          <w:bCs w:val="0"/>
-          <w:color w:val="000000"/>
-          <w:sz w:val="24"/>
-          <w:szCs w:val="24"/>
-          <w:shd w:val="clear" w:color="auto" w:fill="FFFFFF"/>
-        </w:rPr>
-        <w:t>，這樣標準或特性比較一致，又因美國</w:t>
-      </w:r>
-      <w:proofErr w:type="gramStart"/>
-      <w:r>
-        <w:rPr>
-          <w:rFonts w:asciiTheme="minorEastAsia" w:eastAsiaTheme="minorEastAsia" w:hAnsiTheme="minorEastAsia" w:cs="Helvetica"/>
-          <w:b w:val="0"/>
-          <w:bCs w:val="0"/>
-          <w:color w:val="000000"/>
-          <w:sz w:val="24"/>
-          <w:szCs w:val="24"/>
-          <w:shd w:val="clear" w:color="auto" w:fill="FFFFFF"/>
-        </w:rPr>
-        <w:t>的確診數</w:t>
-      </w:r>
-      <w:proofErr w:type="gramEnd"/>
-      <w:r>
-        <w:rPr>
-          <w:rFonts w:asciiTheme="minorEastAsia" w:eastAsiaTheme="minorEastAsia" w:hAnsiTheme="minorEastAsia" w:cs="Helvetica"/>
-          <w:b w:val="0"/>
-          <w:bCs w:val="0"/>
-          <w:color w:val="000000"/>
-          <w:sz w:val="24"/>
-          <w:szCs w:val="24"/>
-          <w:shd w:val="clear" w:color="auto" w:fill="FFFFFF"/>
-        </w:rPr>
-        <w:t>最多，故選擇用1.中的美國資料來訓練</w:t>
+        <w:lastRenderedPageBreak/>
+        <w:t>選擇單一國家的為準，這樣標準或特性比較一致，又因美國的確診數最多，故選擇用1.中的美國資料來訓練</w:t>
       </w:r>
     </w:p>
     <w:p>
@@ -5021,7 +4950,7 @@
         <w:shd w:val="clear" w:color="auto" w:fill="FFFFFF"/>
         <w:spacing w:before="153" w:beforeAutospacing="0" w:after="0" w:afterAutospacing="0"/>
         <w:rPr>
-          <w:rFonts w:asciiTheme="minorEastAsia" w:eastAsiaTheme="minorEastAsia" w:hAnsiTheme="minorEastAsia" w:cs="Helvetica" w:hint="eastAsia"/>
+          <w:rFonts w:asciiTheme="minorEastAsia" w:eastAsiaTheme="minorEastAsia" w:hAnsiTheme="minorEastAsia" w:cs="Helvetica"/>
           <w:b w:val="0"/>
           <w:bCs w:val="0"/>
           <w:color w:val="000000"/>
@@ -5042,7 +4971,6 @@
         </w:rPr>
         <w:t>計算</w:t>
       </w:r>
-      <w:proofErr w:type="spellStart"/>
       <w:r>
         <w:rPr>
           <w:rFonts w:asciiTheme="minorEastAsia" w:eastAsiaTheme="minorEastAsia" w:hAnsiTheme="minorEastAsia" w:cs="Helvetica"/>
@@ -5055,7 +4983,6 @@
         </w:rPr>
         <w:t>activedelta</w:t>
       </w:r>
-      <w:proofErr w:type="spellEnd"/>
       <w:r>
         <w:rPr>
           <w:rFonts w:asciiTheme="minorEastAsia" w:eastAsiaTheme="minorEastAsia" w:hAnsiTheme="minorEastAsia" w:cs="Helvetica" w:hint="eastAsia"/>
@@ -5109,7 +5036,7 @@
                     <pic:cNvPicPr/>
                   </pic:nvPicPr>
                   <pic:blipFill>
-                    <a:blip r:embed="rId44">
+                    <a:blip r:embed="rId47">
                       <a:extLst>
                         <a:ext uri="{28A0092B-C50C-407E-A947-70E740481C1C}">
                           <a14:useLocalDpi xmlns:a14="http://schemas.microsoft.com/office/drawing/2010/main" val="0"/>
@@ -5161,7 +5088,6 @@
           <w:sz w:val="40"/>
           <w:szCs w:val="40"/>
         </w:rPr>
-        <w:lastRenderedPageBreak/>
         <w:drawing>
           <wp:inline distT="0" distB="0" distL="0" distR="0" wp14:anchorId="7A29976F" wp14:editId="393DE14D">
             <wp:extent cx="5274310" cy="1684020"/>
@@ -5178,7 +5104,7 @@
                     <pic:cNvPicPr/>
                   </pic:nvPicPr>
                   <pic:blipFill>
-                    <a:blip r:embed="rId45" cstate="print">
+                    <a:blip r:embed="rId48" cstate="print">
                       <a:extLst>
                         <a:ext uri="{28A0092B-C50C-407E-A947-70E740481C1C}">
                           <a14:useLocalDpi xmlns:a14="http://schemas.microsoft.com/office/drawing/2010/main" val="0"/>
@@ -5225,27 +5151,7 @@
           <w:sz w:val="32"/>
           <w:szCs w:val="32"/>
         </w:rPr>
-        <w:t>2.regression(</w:t>
-      </w:r>
-      <w:proofErr w:type="spellStart"/>
-      <w:r>
-        <w:rPr>
-          <w:rFonts w:asciiTheme="minorEastAsia" w:eastAsiaTheme="minorEastAsia" w:hAnsiTheme="minorEastAsia" w:cs="Helvetica"/>
-          <w:color w:val="000000"/>
-          <w:sz w:val="32"/>
-          <w:szCs w:val="32"/>
-        </w:rPr>
-        <w:t>sklearn</w:t>
-      </w:r>
-      <w:proofErr w:type="spellEnd"/>
-      <w:r>
-        <w:rPr>
-          <w:rFonts w:asciiTheme="minorEastAsia" w:eastAsiaTheme="minorEastAsia" w:hAnsiTheme="minorEastAsia" w:cs="Helvetica"/>
-          <w:color w:val="000000"/>
-          <w:sz w:val="32"/>
-          <w:szCs w:val="32"/>
-        </w:rPr>
-        <w:t>)預測死亡率</w:t>
+        <w:t>2.regression(sklearn)預測死亡率</w:t>
       </w:r>
     </w:p>
     <w:p>
@@ -5348,7 +5254,7 @@
                     <pic:cNvPicPr/>
                   </pic:nvPicPr>
                   <pic:blipFill>
-                    <a:blip r:embed="rId46">
+                    <a:blip r:embed="rId49">
                       <a:extLst>
                         <a:ext uri="{28A0092B-C50C-407E-A947-70E740481C1C}">
                           <a14:useLocalDpi xmlns:a14="http://schemas.microsoft.com/office/drawing/2010/main" val="0"/>
@@ -5399,6 +5305,7 @@
           <w:sz w:val="24"/>
           <w:szCs w:val="24"/>
         </w:rPr>
+        <w:lastRenderedPageBreak/>
         <w:drawing>
           <wp:inline distT="0" distB="0" distL="0" distR="0" wp14:anchorId="4F8F7904" wp14:editId="415D44BA">
             <wp:extent cx="5274310" cy="1701800"/>
@@ -5415,7 +5322,7 @@
                     <pic:cNvPicPr/>
                   </pic:nvPicPr>
                   <pic:blipFill>
-                    <a:blip r:embed="rId47" cstate="print">
+                    <a:blip r:embed="rId50" cstate="print">
                       <a:extLst>
                         <a:ext uri="{28A0092B-C50C-407E-A947-70E740481C1C}">
                           <a14:useLocalDpi xmlns:a14="http://schemas.microsoft.com/office/drawing/2010/main" val="0"/>
@@ -5506,7 +5413,6 @@
           <w:sz w:val="32"/>
           <w:szCs w:val="32"/>
         </w:rPr>
-        <w:lastRenderedPageBreak/>
         <w:drawing>
           <wp:inline distT="0" distB="0" distL="0" distR="0" wp14:anchorId="7BC01FC8" wp14:editId="728606C9">
             <wp:extent cx="5274310" cy="4505325"/>
@@ -5523,7 +5429,7 @@
                     <pic:cNvPicPr/>
                   </pic:nvPicPr>
                   <pic:blipFill>
-                    <a:blip r:embed="rId48">
+                    <a:blip r:embed="rId51">
                       <a:extLst>
                         <a:ext uri="{28A0092B-C50C-407E-A947-70E740481C1C}">
                           <a14:useLocalDpi xmlns:a14="http://schemas.microsoft.com/office/drawing/2010/main" val="0"/>
@@ -5556,52 +5462,26 @@
         <w:shd w:val="clear" w:color="auto" w:fill="FFFFFF"/>
         <w:spacing w:before="153" w:beforeAutospacing="0" w:after="0" w:afterAutospacing="0"/>
         <w:rPr>
-          <w:rFonts w:asciiTheme="minorEastAsia" w:eastAsiaTheme="minorEastAsia" w:hAnsiTheme="minorEastAsia" w:cs="Helvetica" w:hint="eastAsia"/>
-          <w:b w:val="0"/>
-          <w:bCs w:val="0"/>
-          <w:color w:val="000000"/>
-          <w:sz w:val="24"/>
-          <w:szCs w:val="24"/>
-          <w:shd w:val="clear" w:color="auto" w:fill="FFFFFF"/>
-        </w:rPr>
-      </w:pPr>
-      <w:r>
-        <w:rPr>
-          <w:rFonts w:asciiTheme="minorEastAsia" w:eastAsiaTheme="minorEastAsia" w:hAnsiTheme="minorEastAsia" w:cs="Helvetica"/>
-          <w:b w:val="0"/>
-          <w:bCs w:val="0"/>
-          <w:color w:val="000000"/>
-          <w:sz w:val="24"/>
-          <w:szCs w:val="24"/>
-          <w:shd w:val="clear" w:color="auto" w:fill="FFFFFF"/>
-        </w:rPr>
-        <w:t xml:space="preserve">選擇特徵Confirmed, </w:t>
-      </w:r>
-      <w:proofErr w:type="spellStart"/>
-      <w:r>
-        <w:rPr>
-          <w:rFonts w:asciiTheme="minorEastAsia" w:eastAsiaTheme="minorEastAsia" w:hAnsiTheme="minorEastAsia" w:cs="Helvetica"/>
-          <w:b w:val="0"/>
-          <w:bCs w:val="0"/>
-          <w:color w:val="000000"/>
-          <w:sz w:val="24"/>
-          <w:szCs w:val="24"/>
-          <w:shd w:val="clear" w:color="auto" w:fill="FFFFFF"/>
-        </w:rPr>
-        <w:t>preDeaths</w:t>
-      </w:r>
-      <w:proofErr w:type="spellEnd"/>
-      <w:r>
-        <w:rPr>
-          <w:rFonts w:asciiTheme="minorEastAsia" w:eastAsiaTheme="minorEastAsia" w:hAnsiTheme="minorEastAsia" w:cs="Helvetica"/>
-          <w:b w:val="0"/>
-          <w:bCs w:val="0"/>
-          <w:color w:val="000000"/>
-          <w:sz w:val="24"/>
-          <w:szCs w:val="24"/>
-          <w:shd w:val="clear" w:color="auto" w:fill="FFFFFF"/>
-        </w:rPr>
-        <w:t>, Active, Recovere</w:t>
+          <w:rFonts w:asciiTheme="minorEastAsia" w:eastAsiaTheme="minorEastAsia" w:hAnsiTheme="minorEastAsia" w:cs="Helvetica"/>
+          <w:b w:val="0"/>
+          <w:bCs w:val="0"/>
+          <w:color w:val="000000"/>
+          <w:sz w:val="24"/>
+          <w:szCs w:val="24"/>
+          <w:shd w:val="clear" w:color="auto" w:fill="FFFFFF"/>
+        </w:rPr>
+      </w:pPr>
+      <w:r>
+        <w:rPr>
+          <w:rFonts w:asciiTheme="minorEastAsia" w:eastAsiaTheme="minorEastAsia" w:hAnsiTheme="minorEastAsia" w:cs="Helvetica"/>
+          <w:b w:val="0"/>
+          <w:bCs w:val="0"/>
+          <w:color w:val="000000"/>
+          <w:sz w:val="24"/>
+          <w:szCs w:val="24"/>
+          <w:shd w:val="clear" w:color="auto" w:fill="FFFFFF"/>
+        </w:rPr>
+        <w:t>選擇特徵Confirmed, preDeaths, Active, Recovere</w:t>
       </w:r>
       <w:r>
         <w:rPr>
@@ -5641,33 +5521,7 @@
           <w:szCs w:val="24"/>
           <w:shd w:val="clear" w:color="auto" w:fill="FFFFFF"/>
         </w:rPr>
-        <w:t>因各項特徵的值都</w:t>
-      </w:r>
-      <w:proofErr w:type="gramStart"/>
-      <w:r>
-        <w:rPr>
-          <w:rFonts w:asciiTheme="minorEastAsia" w:eastAsiaTheme="minorEastAsia" w:hAnsiTheme="minorEastAsia" w:cs="Helvetica"/>
-          <w:b w:val="0"/>
-          <w:bCs w:val="0"/>
-          <w:color w:val="000000"/>
-          <w:sz w:val="24"/>
-          <w:szCs w:val="24"/>
-          <w:shd w:val="clear" w:color="auto" w:fill="FFFFFF"/>
-        </w:rPr>
-        <w:t>很大故做</w:t>
-      </w:r>
-      <w:proofErr w:type="gramEnd"/>
-      <w:r>
-        <w:rPr>
-          <w:rFonts w:asciiTheme="minorEastAsia" w:eastAsiaTheme="minorEastAsia" w:hAnsiTheme="minorEastAsia" w:cs="Helvetica"/>
-          <w:b w:val="0"/>
-          <w:bCs w:val="0"/>
-          <w:color w:val="000000"/>
-          <w:sz w:val="24"/>
-          <w:szCs w:val="24"/>
-          <w:shd w:val="clear" w:color="auto" w:fill="FFFFFF"/>
-        </w:rPr>
-        <w:t>標準化，並7:3洗牌切割訓練與驗證集</w:t>
+        <w:t>因各項特徵的值都很大故做標準化，並7:3洗牌切割訓練與驗證集</w:t>
       </w:r>
     </w:p>
     <w:p>
@@ -5694,6 +5548,7 @@
           <w:sz w:val="40"/>
           <w:szCs w:val="40"/>
         </w:rPr>
+        <w:lastRenderedPageBreak/>
         <w:drawing>
           <wp:inline distT="0" distB="0" distL="0" distR="0" wp14:anchorId="4F0D11CB" wp14:editId="32848F94">
             <wp:extent cx="5797534" cy="1400175"/>
@@ -5710,7 +5565,7 @@
                     <pic:cNvPicPr/>
                   </pic:nvPicPr>
                   <pic:blipFill>
-                    <a:blip r:embed="rId49">
+                    <a:blip r:embed="rId52">
                       <a:extLst>
                         <a:ext uri="{28A0092B-C50C-407E-A947-70E740481C1C}">
                           <a14:useLocalDpi xmlns:a14="http://schemas.microsoft.com/office/drawing/2010/main" val="0"/>
@@ -5762,33 +5617,7 @@
           <w:szCs w:val="24"/>
           <w:shd w:val="clear" w:color="auto" w:fill="FFFFFF"/>
         </w:rPr>
-        <w:t>使用</w:t>
-      </w:r>
-      <w:proofErr w:type="spellStart"/>
-      <w:r>
-        <w:rPr>
-          <w:rFonts w:asciiTheme="minorEastAsia" w:eastAsiaTheme="minorEastAsia" w:hAnsiTheme="minorEastAsia" w:cs="Helvetica"/>
-          <w:b w:val="0"/>
-          <w:bCs w:val="0"/>
-          <w:color w:val="000000"/>
-          <w:sz w:val="24"/>
-          <w:szCs w:val="24"/>
-          <w:shd w:val="clear" w:color="auto" w:fill="FFFFFF"/>
-        </w:rPr>
-        <w:t>LinearRegression</w:t>
-      </w:r>
-      <w:proofErr w:type="spellEnd"/>
-      <w:r>
-        <w:rPr>
-          <w:rFonts w:asciiTheme="minorEastAsia" w:eastAsiaTheme="minorEastAsia" w:hAnsiTheme="minorEastAsia" w:cs="Helvetica"/>
-          <w:b w:val="0"/>
-          <w:bCs w:val="0"/>
-          <w:color w:val="000000"/>
-          <w:sz w:val="24"/>
-          <w:szCs w:val="24"/>
-          <w:shd w:val="clear" w:color="auto" w:fill="FFFFFF"/>
-        </w:rPr>
-        <w:t>，並尋找表現最好的多項式order</w:t>
+        <w:t>使用LinearRegression，並尋找表現最好的多項式order</w:t>
       </w:r>
     </w:p>
     <w:p>
@@ -5815,7 +5644,6 @@
           <w:sz w:val="48"/>
           <w:szCs w:val="48"/>
         </w:rPr>
-        <w:lastRenderedPageBreak/>
         <w:drawing>
           <wp:inline distT="0" distB="0" distL="0" distR="0" wp14:anchorId="686055E1" wp14:editId="44C959F3">
             <wp:extent cx="5274310" cy="2324100"/>
@@ -5832,7 +5660,7 @@
                     <pic:cNvPicPr/>
                   </pic:nvPicPr>
                   <pic:blipFill>
-                    <a:blip r:embed="rId50">
+                    <a:blip r:embed="rId53">
                       <a:extLst>
                         <a:ext uri="{28A0092B-C50C-407E-A947-70E740481C1C}">
                           <a14:useLocalDpi xmlns:a14="http://schemas.microsoft.com/office/drawing/2010/main" val="0"/>
@@ -5928,7 +5756,7 @@
                     <pic:cNvPicPr/>
                   </pic:nvPicPr>
                   <pic:blipFill>
-                    <a:blip r:embed="rId51">
+                    <a:blip r:embed="rId54">
                       <a:extLst>
                         <a:ext uri="{28A0092B-C50C-407E-A947-70E740481C1C}">
                           <a14:useLocalDpi xmlns:a14="http://schemas.microsoft.com/office/drawing/2010/main" val="0"/>
@@ -5980,7 +5808,7 @@
                     <pic:cNvPicPr/>
                   </pic:nvPicPr>
                   <pic:blipFill>
-                    <a:blip r:embed="rId52">
+                    <a:blip r:embed="rId55">
                       <a:extLst>
                         <a:ext uri="{28A0092B-C50C-407E-A947-70E740481C1C}">
                           <a14:useLocalDpi xmlns:a14="http://schemas.microsoft.com/office/drawing/2010/main" val="0"/>
@@ -6044,6 +5872,7 @@
           <w:sz w:val="24"/>
           <w:szCs w:val="24"/>
         </w:rPr>
+        <w:lastRenderedPageBreak/>
         <w:t>評分方式由上而下是</w:t>
       </w:r>
       <w:r>
@@ -6066,7 +5895,40 @@
           <w:sz w:val="24"/>
           <w:szCs w:val="24"/>
         </w:rPr>
-        <w:t>，MSE，MAE</w:t>
+        <w:t>、</w:t>
+      </w:r>
+      <w:r>
+        <w:rPr>
+          <w:rFonts w:asciiTheme="minorEastAsia" w:eastAsiaTheme="minorEastAsia" w:hAnsiTheme="minorEastAsia" w:cs="Helvetica" w:hint="eastAsia"/>
+          <w:b w:val="0"/>
+          <w:bCs w:val="0"/>
+          <w:color w:val="000000"/>
+          <w:sz w:val="24"/>
+          <w:szCs w:val="24"/>
+        </w:rPr>
+        <w:t>MSE</w:t>
+      </w:r>
+      <w:r>
+        <w:rPr>
+          <w:rFonts w:asciiTheme="minorEastAsia" w:eastAsiaTheme="minorEastAsia" w:hAnsiTheme="minorEastAsia" w:cs="Helvetica" w:hint="eastAsia"/>
+          <w:b w:val="0"/>
+          <w:bCs w:val="0"/>
+          <w:color w:val="000000"/>
+          <w:sz w:val="24"/>
+          <w:szCs w:val="24"/>
+        </w:rPr>
+        <w:t>、</w:t>
+      </w:r>
+      <w:r>
+        <w:rPr>
+          <w:rFonts w:asciiTheme="minorEastAsia" w:eastAsiaTheme="minorEastAsia" w:hAnsiTheme="minorEastAsia" w:cs="Helvetica" w:hint="eastAsia"/>
+          <w:b w:val="0"/>
+          <w:bCs w:val="0"/>
+          <w:color w:val="000000"/>
+          <w:sz w:val="24"/>
+          <w:szCs w:val="24"/>
+        </w:rPr>
+        <w:t>MAE</w:t>
       </w:r>
     </w:p>
     <w:p>
@@ -6157,7 +6019,150 @@
           <w:sz w:val="24"/>
           <w:szCs w:val="24"/>
         </w:rPr>
-        <w:t>繪製比較圖</w:t>
+        <w:t>下圖的4.即</w:t>
+      </w:r>
+      <w:r>
+        <w:rPr>
+          <w:rFonts w:asciiTheme="minorEastAsia" w:eastAsiaTheme="minorEastAsia" w:hAnsiTheme="minorEastAsia" w:cs="Helvetica"/>
+          <w:b w:val="0"/>
+          <w:bCs w:val="0"/>
+          <w:color w:val="000000"/>
+          <w:sz w:val="24"/>
+          <w:szCs w:val="24"/>
+        </w:rPr>
+        <w:t>r2_score</w:t>
+      </w:r>
+      <w:r>
+        <w:rPr>
+          <w:rFonts w:asciiTheme="minorEastAsia" w:eastAsiaTheme="minorEastAsia" w:hAnsiTheme="minorEastAsia" w:cs="Helvetica" w:hint="eastAsia"/>
+          <w:b w:val="0"/>
+          <w:bCs w:val="0"/>
+          <w:color w:val="000000"/>
+          <w:sz w:val="24"/>
+          <w:szCs w:val="24"/>
+        </w:rPr>
+        <w:t>之計算方式，是常用來衡量回歸的另一種方法，</w:t>
+      </w:r>
+      <w:r>
+        <w:rPr>
+          <w:rFonts w:asciiTheme="minorEastAsia" w:eastAsiaTheme="minorEastAsia" w:hAnsiTheme="minorEastAsia" w:cs="Helvetica" w:hint="eastAsia"/>
+          <w:b w:val="0"/>
+          <w:bCs w:val="0"/>
+          <w:color w:val="000000"/>
+          <w:sz w:val="24"/>
+          <w:szCs w:val="24"/>
+        </w:rPr>
+        <w:t>算出來越接近1越好，提供比</w:t>
+      </w:r>
+      <w:r>
+        <w:rPr>
+          <w:rFonts w:asciiTheme="minorEastAsia" w:eastAsiaTheme="minorEastAsia" w:hAnsiTheme="minorEastAsia" w:cs="Helvetica" w:hint="eastAsia"/>
+          <w:b w:val="0"/>
+          <w:bCs w:val="0"/>
+          <w:color w:val="000000"/>
+          <w:sz w:val="24"/>
+          <w:szCs w:val="24"/>
+        </w:rPr>
+        <w:t>MSE</w:t>
+      </w:r>
+      <w:r>
+        <w:rPr>
+          <w:rFonts w:asciiTheme="minorEastAsia" w:eastAsiaTheme="minorEastAsia" w:hAnsiTheme="minorEastAsia" w:cs="Helvetica" w:hint="eastAsia"/>
+          <w:b w:val="0"/>
+          <w:bCs w:val="0"/>
+          <w:color w:val="000000"/>
+          <w:sz w:val="24"/>
+          <w:szCs w:val="24"/>
+        </w:rPr>
+        <w:t>、</w:t>
+      </w:r>
+      <w:r>
+        <w:rPr>
+          <w:rFonts w:asciiTheme="minorEastAsia" w:eastAsiaTheme="minorEastAsia" w:hAnsiTheme="minorEastAsia" w:cs="Helvetica" w:hint="eastAsia"/>
+          <w:b w:val="0"/>
+          <w:bCs w:val="0"/>
+          <w:color w:val="000000"/>
+          <w:sz w:val="24"/>
+          <w:szCs w:val="24"/>
+        </w:rPr>
+        <w:t>MAE</w:t>
+      </w:r>
+      <w:r>
+        <w:rPr>
+          <w:rFonts w:asciiTheme="minorEastAsia" w:eastAsiaTheme="minorEastAsia" w:hAnsiTheme="minorEastAsia" w:cs="Helvetica" w:hint="eastAsia"/>
+          <w:b w:val="0"/>
+          <w:bCs w:val="0"/>
+          <w:color w:val="000000"/>
+          <w:sz w:val="24"/>
+          <w:szCs w:val="24"/>
+        </w:rPr>
+        <w:t>更直觀且一致的</w:t>
+      </w:r>
+      <w:r>
+        <w:rPr>
+          <w:rFonts w:asciiTheme="minorEastAsia" w:eastAsiaTheme="minorEastAsia" w:hAnsiTheme="minorEastAsia" w:cs="Helvetica" w:hint="eastAsia"/>
+          <w:b w:val="0"/>
+          <w:bCs w:val="0"/>
+          <w:color w:val="000000"/>
+          <w:sz w:val="24"/>
+          <w:szCs w:val="24"/>
+        </w:rPr>
+        <w:t>衡量</w:t>
+      </w:r>
+      <w:r>
+        <w:rPr>
+          <w:rFonts w:asciiTheme="minorEastAsia" w:eastAsiaTheme="minorEastAsia" w:hAnsiTheme="minorEastAsia" w:cs="Helvetica" w:hint="eastAsia"/>
+          <w:b w:val="0"/>
+          <w:bCs w:val="0"/>
+          <w:color w:val="000000"/>
+          <w:sz w:val="24"/>
+          <w:szCs w:val="24"/>
+        </w:rPr>
+        <w:t>標準，因為</w:t>
+      </w:r>
+      <w:r>
+        <w:rPr>
+          <w:rFonts w:asciiTheme="minorEastAsia" w:eastAsiaTheme="minorEastAsia" w:hAnsiTheme="minorEastAsia" w:cs="Helvetica" w:hint="eastAsia"/>
+          <w:b w:val="0"/>
+          <w:bCs w:val="0"/>
+          <w:color w:val="000000"/>
+          <w:sz w:val="24"/>
+          <w:szCs w:val="24"/>
+        </w:rPr>
+        <w:t>MSE</w:t>
+      </w:r>
+      <w:r>
+        <w:rPr>
+          <w:rFonts w:asciiTheme="minorEastAsia" w:eastAsiaTheme="minorEastAsia" w:hAnsiTheme="minorEastAsia" w:cs="Helvetica" w:hint="eastAsia"/>
+          <w:b w:val="0"/>
+          <w:bCs w:val="0"/>
+          <w:color w:val="000000"/>
+          <w:sz w:val="24"/>
+          <w:szCs w:val="24"/>
+        </w:rPr>
+        <w:t>、</w:t>
+      </w:r>
+      <w:r>
+        <w:rPr>
+          <w:rFonts w:asciiTheme="minorEastAsia" w:eastAsiaTheme="minorEastAsia" w:hAnsiTheme="minorEastAsia" w:cs="Helvetica" w:hint="eastAsia"/>
+          <w:b w:val="0"/>
+          <w:bCs w:val="0"/>
+          <w:color w:val="000000"/>
+          <w:sz w:val="24"/>
+          <w:szCs w:val="24"/>
+        </w:rPr>
+        <w:t>MAE</w:t>
+      </w:r>
+      <w:r>
+        <w:rPr>
+          <w:rFonts w:asciiTheme="minorEastAsia" w:eastAsiaTheme="minorEastAsia" w:hAnsiTheme="minorEastAsia" w:cs="Helvetica" w:hint="eastAsia"/>
+          <w:b w:val="0"/>
+          <w:bCs w:val="0"/>
+          <w:color w:val="000000"/>
+          <w:sz w:val="24"/>
+          <w:szCs w:val="24"/>
+        </w:rPr>
+        <w:t>的值往往和資料範圍、是否標準化有關，很難一眼看上去就說結果好或壞</w:t>
       </w:r>
     </w:p>
     <w:p>
@@ -6172,6 +6177,109 @@
           <w:rFonts w:asciiTheme="minorEastAsia" w:eastAsiaTheme="minorEastAsia" w:hAnsiTheme="minorEastAsia" w:cs="Helvetica"/>
           <w:b w:val="0"/>
           <w:bCs w:val="0"/>
+          <w:color w:val="000000"/>
+          <w:sz w:val="24"/>
+          <w:szCs w:val="24"/>
+        </w:rPr>
+      </w:pPr>
+      <w:r>
+        <w:rPr>
+          <w:rFonts w:asciiTheme="minorEastAsia" w:eastAsiaTheme="minorEastAsia" w:hAnsiTheme="minorEastAsia" w:cs="Helvetica"/>
+          <w:b w:val="0"/>
+          <w:bCs w:val="0"/>
+          <w:color w:val="000000"/>
+          <w:sz w:val="24"/>
+          <w:szCs w:val="24"/>
+        </w:rPr>
+        <w:drawing>
+          <wp:inline distT="0" distB="0" distL="0" distR="0" wp14:anchorId="6C26DAC4" wp14:editId="173FB470">
+            <wp:extent cx="4608508" cy="2896949"/>
+            <wp:effectExtent l="0" t="0" r="1905" b="0"/>
+            <wp:docPr id="1026" name="Picture 2" descr="https://img-blog.csdn.net/2018091112110969?watermark/2/text/aHR0cHM6Ly9ibG9nLmNzZG4ubmV0L1JleF9XVVNU/font/5a6L5L2T/fontsize/400/fill/I0JBQkFCMA==/dissolve/70"/>
+            <wp:cNvGraphicFramePr>
+              <a:graphicFrameLocks xmlns:a="http://schemas.openxmlformats.org/drawingml/2006/main" noChangeAspect="1"/>
+            </wp:cNvGraphicFramePr>
+            <a:graphic xmlns:a="http://schemas.openxmlformats.org/drawingml/2006/main">
+              <a:graphicData uri="http://schemas.openxmlformats.org/drawingml/2006/picture">
+                <pic:pic xmlns:pic="http://schemas.openxmlformats.org/drawingml/2006/picture">
+                  <pic:nvPicPr>
+                    <pic:cNvPr id="1026" name="Picture 2" descr="https://img-blog.csdn.net/2018091112110969?watermark/2/text/aHR0cHM6Ly9ibG9nLmNzZG4ubmV0L1JleF9XVVNU/font/5a6L5L2T/fontsize/400/fill/I0JBQkFCMA==/dissolve/70"/>
+                    <pic:cNvPicPr>
+                      <a:picLocks noChangeAspect="1" noChangeArrowheads="1"/>
+                    </pic:cNvPicPr>
+                  </pic:nvPicPr>
+                  <pic:blipFill>
+                    <a:blip r:embed="rId56">
+                      <a:extLst>
+                        <a:ext uri="{28A0092B-C50C-407E-A947-70E740481C1C}">
+                          <a14:useLocalDpi xmlns:a14="http://schemas.microsoft.com/office/drawing/2010/main" val="0"/>
+                        </a:ext>
+                      </a:extLst>
+                    </a:blip>
+                    <a:srcRect/>
+                    <a:stretch>
+                      <a:fillRect/>
+                    </a:stretch>
+                  </pic:blipFill>
+                  <pic:spPr bwMode="auto">
+                    <a:xfrm>
+                      <a:off x="0" y="0"/>
+                      <a:ext cx="4677582" cy="2940369"/>
+                    </a:xfrm>
+                    <a:prstGeom prst="rect">
+                      <a:avLst/>
+                    </a:prstGeom>
+                    <a:noFill/>
+                    <a:extLst/>
+                  </pic:spPr>
+                </pic:pic>
+              </a:graphicData>
+            </a:graphic>
+          </wp:inline>
+        </w:drawing>
+      </w:r>
+    </w:p>
+    <w:p>
+      <w:pPr>
+        <w:pStyle w:val="2"/>
+        <w:shd w:val="clear" w:color="auto" w:fill="FFFFFF"/>
+        <w:tabs>
+          <w:tab w:val="left" w:pos="5475"/>
+        </w:tabs>
+        <w:spacing w:before="153" w:beforeAutospacing="0" w:after="0" w:afterAutospacing="0"/>
+        <w:rPr>
+          <w:rFonts w:asciiTheme="minorEastAsia" w:eastAsiaTheme="minorEastAsia" w:hAnsiTheme="minorEastAsia" w:cs="Helvetica"/>
+          <w:b w:val="0"/>
+          <w:bCs w:val="0"/>
+          <w:color w:val="000000"/>
+          <w:sz w:val="24"/>
+          <w:szCs w:val="24"/>
+        </w:rPr>
+      </w:pPr>
+      <w:r>
+        <w:rPr>
+          <w:rFonts w:asciiTheme="minorEastAsia" w:eastAsiaTheme="minorEastAsia" w:hAnsiTheme="minorEastAsia" w:cs="Helvetica" w:hint="eastAsia"/>
+          <w:b w:val="0"/>
+          <w:bCs w:val="0"/>
+          <w:color w:val="000000"/>
+          <w:sz w:val="24"/>
+          <w:szCs w:val="24"/>
+        </w:rPr>
+        <w:t>繪製比較圖</w:t>
+      </w:r>
+    </w:p>
+    <w:p>
+      <w:pPr>
+        <w:pStyle w:val="2"/>
+        <w:shd w:val="clear" w:color="auto" w:fill="FFFFFF"/>
+        <w:tabs>
+          <w:tab w:val="left" w:pos="5475"/>
+        </w:tabs>
+        <w:spacing w:before="153" w:beforeAutospacing="0" w:after="0" w:afterAutospacing="0"/>
+        <w:rPr>
+          <w:rFonts w:asciiTheme="minorEastAsia" w:eastAsiaTheme="minorEastAsia" w:hAnsiTheme="minorEastAsia" w:cs="Helvetica"/>
+          <w:b w:val="0"/>
+          <w:bCs w:val="0"/>
           <w:noProof/>
           <w:color w:val="000000"/>
           <w:sz w:val="24"/>
@@ -6188,7 +6296,6 @@
           <w:sz w:val="24"/>
           <w:szCs w:val="24"/>
         </w:rPr>
-        <w:lastRenderedPageBreak/>
         <w:drawing>
           <wp:inline distT="0" distB="0" distL="0" distR="0" wp14:anchorId="12064724" wp14:editId="1C10D7BE">
             <wp:extent cx="5622824" cy="1762125"/>
@@ -6205,7 +6312,7 @@
                     <pic:cNvPicPr/>
                   </pic:nvPicPr>
                   <pic:blipFill>
-                    <a:blip r:embed="rId53" cstate="print">
+                    <a:blip r:embed="rId57" cstate="print">
                       <a:extLst>
                         <a:ext uri="{28A0092B-C50C-407E-A947-70E740481C1C}">
                           <a14:useLocalDpi xmlns:a14="http://schemas.microsoft.com/office/drawing/2010/main" val="0"/>
@@ -6274,7 +6381,6 @@
         </w:rPr>
         <w:t>所以再改用非線性回歸的</w:t>
       </w:r>
-      <w:proofErr w:type="spellStart"/>
       <w:r>
         <w:rPr>
           <w:rFonts w:asciiTheme="minorEastAsia" w:eastAsiaTheme="minorEastAsia" w:hAnsiTheme="minorEastAsia" w:cs="Helvetica"/>
@@ -6284,7 +6390,6 @@
         </w:rPr>
         <w:t>RandomForestRegressor</w:t>
       </w:r>
-      <w:proofErr w:type="spellEnd"/>
       <w:r>
         <w:rPr>
           <w:rFonts w:asciiTheme="minorEastAsia" w:eastAsiaTheme="minorEastAsia" w:hAnsiTheme="minorEastAsia" w:cs="Helvetica"/>
@@ -6307,6 +6412,7 @@
           <w:rFonts w:asciiTheme="minorEastAsia" w:hAnsiTheme="minorEastAsia" w:hint="eastAsia"/>
           <w:noProof/>
         </w:rPr>
+        <w:lastRenderedPageBreak/>
         <w:drawing>
           <wp:inline distT="0" distB="0" distL="0" distR="0" wp14:anchorId="3A2EBECD" wp14:editId="0FE925DD">
             <wp:extent cx="5274310" cy="1992630"/>
@@ -6323,7 +6429,7 @@
                     <pic:cNvPicPr/>
                   </pic:nvPicPr>
                   <pic:blipFill>
-                    <a:blip r:embed="rId54">
+                    <a:blip r:embed="rId58">
                       <a:extLst>
                         <a:ext uri="{28A0092B-C50C-407E-A947-70E740481C1C}">
                           <a14:useLocalDpi xmlns:a14="http://schemas.microsoft.com/office/drawing/2010/main" val="0"/>
@@ -6396,7 +6502,7 @@
                     <pic:cNvPicPr/>
                   </pic:nvPicPr>
                   <pic:blipFill>
-                    <a:blip r:embed="rId55">
+                    <a:blip r:embed="rId59">
                       <a:extLst>
                         <a:ext uri="{28A0092B-C50C-407E-A947-70E740481C1C}">
                           <a14:useLocalDpi xmlns:a14="http://schemas.microsoft.com/office/drawing/2010/main" val="0"/>
@@ -6493,7 +6599,6 @@
           <w:rFonts w:asciiTheme="minorEastAsia" w:hAnsiTheme="minorEastAsia" w:hint="eastAsia"/>
           <w:noProof/>
         </w:rPr>
-        <w:lastRenderedPageBreak/>
         <w:drawing>
           <wp:inline distT="0" distB="0" distL="0" distR="0" wp14:anchorId="2510351B" wp14:editId="7F9504B0">
             <wp:extent cx="5560110" cy="2038350"/>
@@ -6510,7 +6615,7 @@
                     <pic:cNvPicPr/>
                   </pic:nvPicPr>
                   <pic:blipFill>
-                    <a:blip r:embed="rId56" cstate="print">
+                    <a:blip r:embed="rId60" cstate="print">
                       <a:extLst>
                         <a:ext uri="{28A0092B-C50C-407E-A947-70E740481C1C}">
                           <a14:useLocalDpi xmlns:a14="http://schemas.microsoft.com/office/drawing/2010/main" val="0"/>
@@ -6566,47 +6671,7 @@
           <w:szCs w:val="24"/>
           <w:shd w:val="clear" w:color="auto" w:fill="FFFFFF"/>
         </w:rPr>
-        <w:t>以上可見表現很好，與train和test資料比較的結果也十分接近，但也可能是資料的樣本太少導致overfitting，故以下增加限制(</w:t>
-      </w:r>
-      <w:proofErr w:type="spellStart"/>
-      <w:r>
-        <w:rPr>
-          <w:rFonts w:asciiTheme="minorEastAsia" w:hAnsiTheme="minorEastAsia" w:cs="Helvetica"/>
-          <w:color w:val="000000"/>
-          <w:szCs w:val="24"/>
-          <w:shd w:val="clear" w:color="auto" w:fill="FFFFFF"/>
-        </w:rPr>
-        <w:t>max_depth</w:t>
-      </w:r>
-      <w:proofErr w:type="spellEnd"/>
-      <w:r>
-        <w:rPr>
-          <w:rFonts w:asciiTheme="minorEastAsia" w:hAnsiTheme="minorEastAsia" w:cs="Helvetica"/>
-          <w:color w:val="000000"/>
-          <w:szCs w:val="24"/>
-          <w:shd w:val="clear" w:color="auto" w:fill="FFFFFF"/>
-        </w:rPr>
-        <w:t xml:space="preserve">=3, </w:t>
-      </w:r>
-      <w:proofErr w:type="spellStart"/>
-      <w:r>
-        <w:rPr>
-          <w:rFonts w:asciiTheme="minorEastAsia" w:hAnsiTheme="minorEastAsia" w:cs="Helvetica"/>
-          <w:color w:val="000000"/>
-          <w:szCs w:val="24"/>
-          <w:shd w:val="clear" w:color="auto" w:fill="FFFFFF"/>
-        </w:rPr>
-        <w:t>max_leaf_nodes</w:t>
-      </w:r>
-      <w:proofErr w:type="spellEnd"/>
-      <w:r>
-        <w:rPr>
-          <w:rFonts w:asciiTheme="minorEastAsia" w:hAnsiTheme="minorEastAsia" w:cs="Helvetica"/>
-          <w:color w:val="000000"/>
-          <w:szCs w:val="24"/>
-          <w:shd w:val="clear" w:color="auto" w:fill="FFFFFF"/>
-        </w:rPr>
-        <w:t>=5)減少overfitting</w:t>
+        <w:t>以上可見表現很好，與train和test資料比較的結果也十分接近，但也可能是資料的樣本太少導致overfitting，故以下增加限制(max_depth=3, max_leaf_nodes=5)減少overfitting</w:t>
       </w:r>
     </w:p>
     <w:p>
@@ -6623,6 +6688,7 @@
           <w:rFonts w:asciiTheme="minorEastAsia" w:hAnsiTheme="minorEastAsia" w:hint="eastAsia"/>
           <w:noProof/>
         </w:rPr>
+        <w:lastRenderedPageBreak/>
         <w:drawing>
           <wp:inline distT="0" distB="0" distL="0" distR="0" wp14:anchorId="75FC58FF" wp14:editId="5C740D2C">
             <wp:extent cx="5274310" cy="2003425"/>
@@ -6639,7 +6705,7 @@
                     <pic:cNvPicPr/>
                   </pic:nvPicPr>
                   <pic:blipFill>
-                    <a:blip r:embed="rId57">
+                    <a:blip r:embed="rId61">
                       <a:extLst>
                         <a:ext uri="{28A0092B-C50C-407E-A947-70E740481C1C}">
                           <a14:useLocalDpi xmlns:a14="http://schemas.microsoft.com/office/drawing/2010/main" val="0"/>
@@ -6712,7 +6778,7 @@
                     <pic:cNvPicPr/>
                   </pic:nvPicPr>
                   <pic:blipFill>
-                    <a:blip r:embed="rId58">
+                    <a:blip r:embed="rId62">
                       <a:extLst>
                         <a:ext uri="{28A0092B-C50C-407E-A947-70E740481C1C}">
                           <a14:useLocalDpi xmlns:a14="http://schemas.microsoft.com/office/drawing/2010/main" val="0"/>
@@ -6769,7 +6835,7 @@
                     <pic:cNvPicPr/>
                   </pic:nvPicPr>
                   <pic:blipFill>
-                    <a:blip r:embed="rId59" cstate="print">
+                    <a:blip r:embed="rId63" cstate="print">
                       <a:extLst>
                         <a:ext uri="{28A0092B-C50C-407E-A947-70E740481C1C}">
                           <a14:useLocalDpi xmlns:a14="http://schemas.microsoft.com/office/drawing/2010/main" val="0"/>
@@ -6802,7 +6868,7 @@
           <w:tab w:val="left" w:pos="1725"/>
         </w:tabs>
         <w:rPr>
-          <w:rFonts w:asciiTheme="minorEastAsia" w:hAnsiTheme="minorEastAsia" w:cs="Helvetica" w:hint="eastAsia"/>
+          <w:rFonts w:asciiTheme="minorEastAsia" w:hAnsiTheme="minorEastAsia" w:cs="Helvetica"/>
           <w:color w:val="000000"/>
           <w:szCs w:val="24"/>
           <w:shd w:val="clear" w:color="auto" w:fill="FFFFFF"/>
@@ -6856,7 +6922,6 @@
           <w:sz w:val="32"/>
           <w:szCs w:val="32"/>
         </w:rPr>
-        <w:lastRenderedPageBreak/>
         <w:t>3.</w:t>
       </w:r>
       <w:r>
@@ -6866,19 +6931,8 @@
           <w:sz w:val="32"/>
           <w:szCs w:val="32"/>
         </w:rPr>
-        <w:t>neural network(LSTM) 以time series 預測</w:t>
-      </w:r>
-      <w:proofErr w:type="spellStart"/>
-      <w:r>
-        <w:rPr>
-          <w:rFonts w:asciiTheme="minorEastAsia" w:eastAsiaTheme="minorEastAsia" w:hAnsiTheme="minorEastAsia" w:cs="Helvetica"/>
-          <w:color w:val="000000"/>
-          <w:sz w:val="32"/>
-          <w:szCs w:val="32"/>
-        </w:rPr>
-        <w:t>Activedelta</w:t>
-      </w:r>
-      <w:proofErr w:type="spellEnd"/>
+        <w:t>neural network(LSTM) 以time series 預測Activedelta</w:t>
+      </w:r>
     </w:p>
     <w:p>
       <w:pPr>
@@ -6975,7 +7029,7 @@
                     <pic:cNvPicPr/>
                   </pic:nvPicPr>
                   <pic:blipFill>
-                    <a:blip r:embed="rId60">
+                    <a:blip r:embed="rId64">
                       <a:extLst>
                         <a:ext uri="{28A0092B-C50C-407E-A947-70E740481C1C}">
                           <a14:useLocalDpi xmlns:a14="http://schemas.microsoft.com/office/drawing/2010/main" val="0"/>
@@ -7027,33 +7081,7 @@
           <w:szCs w:val="24"/>
           <w:shd w:val="clear" w:color="auto" w:fill="FFFFFF"/>
         </w:rPr>
-        <w:t>先標準化，在此只取</w:t>
-      </w:r>
-      <w:proofErr w:type="spellStart"/>
-      <w:r>
-        <w:rPr>
-          <w:rFonts w:asciiTheme="minorEastAsia" w:eastAsiaTheme="minorEastAsia" w:hAnsiTheme="minorEastAsia" w:cs="Helvetica"/>
-          <w:b w:val="0"/>
-          <w:bCs w:val="0"/>
-          <w:color w:val="000000"/>
-          <w:sz w:val="24"/>
-          <w:szCs w:val="24"/>
-          <w:shd w:val="clear" w:color="auto" w:fill="FFFFFF"/>
-        </w:rPr>
-        <w:t>Activedelta</w:t>
-      </w:r>
-      <w:proofErr w:type="spellEnd"/>
-      <w:r>
-        <w:rPr>
-          <w:rFonts w:asciiTheme="minorEastAsia" w:eastAsiaTheme="minorEastAsia" w:hAnsiTheme="minorEastAsia" w:cs="Helvetica"/>
-          <w:b w:val="0"/>
-          <w:bCs w:val="0"/>
-          <w:color w:val="000000"/>
-          <w:sz w:val="24"/>
-          <w:szCs w:val="24"/>
-          <w:shd w:val="clear" w:color="auto" w:fill="FFFFFF"/>
-        </w:rPr>
-        <w:t>作為輸入特徵</w:t>
+        <w:t>先標準化，在此只取Activedelta作為輸入特徵</w:t>
       </w:r>
     </w:p>
     <w:p>
@@ -7080,6 +7108,7 @@
           <w:sz w:val="44"/>
           <w:szCs w:val="44"/>
         </w:rPr>
+        <w:lastRenderedPageBreak/>
         <w:drawing>
           <wp:inline distT="0" distB="0" distL="0" distR="0" wp14:anchorId="403EA5BD" wp14:editId="0E44601E">
             <wp:extent cx="2896004" cy="952633"/>
@@ -7096,7 +7125,7 @@
                     <pic:cNvPicPr/>
                   </pic:nvPicPr>
                   <pic:blipFill>
-                    <a:blip r:embed="rId61">
+                    <a:blip r:embed="rId65">
                       <a:extLst>
                         <a:ext uri="{28A0092B-C50C-407E-A947-70E740481C1C}">
                           <a14:useLocalDpi xmlns:a14="http://schemas.microsoft.com/office/drawing/2010/main" val="0"/>
@@ -7148,59 +7177,7 @@
           <w:szCs w:val="24"/>
           <w:shd w:val="clear" w:color="auto" w:fill="FFFFFF"/>
         </w:rPr>
-        <w:t>由</w:t>
-      </w:r>
-      <w:proofErr w:type="spellStart"/>
-      <w:r>
-        <w:rPr>
-          <w:rFonts w:asciiTheme="minorEastAsia" w:eastAsiaTheme="minorEastAsia" w:hAnsiTheme="minorEastAsia" w:cs="Helvetica"/>
-          <w:b w:val="0"/>
-          <w:bCs w:val="0"/>
-          <w:color w:val="000000"/>
-          <w:sz w:val="24"/>
-          <w:szCs w:val="24"/>
-          <w:shd w:val="clear" w:color="auto" w:fill="FFFFFF"/>
-        </w:rPr>
-        <w:t>sequence_length</w:t>
-      </w:r>
-      <w:proofErr w:type="spellEnd"/>
-      <w:r>
-        <w:rPr>
-          <w:rFonts w:asciiTheme="minorEastAsia" w:eastAsiaTheme="minorEastAsia" w:hAnsiTheme="minorEastAsia" w:cs="Helvetica"/>
-          <w:b w:val="0"/>
-          <w:bCs w:val="0"/>
-          <w:color w:val="000000"/>
-          <w:sz w:val="24"/>
-          <w:szCs w:val="24"/>
-          <w:shd w:val="clear" w:color="auto" w:fill="FFFFFF"/>
-        </w:rPr>
-        <w:t>取</w:t>
-      </w:r>
-      <w:proofErr w:type="gramStart"/>
-      <w:r>
-        <w:rPr>
-          <w:rFonts w:asciiTheme="minorEastAsia" w:eastAsiaTheme="minorEastAsia" w:hAnsiTheme="minorEastAsia" w:cs="Helvetica"/>
-          <w:b w:val="0"/>
-          <w:bCs w:val="0"/>
-          <w:color w:val="000000"/>
-          <w:sz w:val="24"/>
-          <w:szCs w:val="24"/>
-          <w:shd w:val="clear" w:color="auto" w:fill="FFFFFF"/>
-        </w:rPr>
-        <w:t>平移窗並打</w:t>
-      </w:r>
-      <w:proofErr w:type="gramEnd"/>
-      <w:r>
-        <w:rPr>
-          <w:rFonts w:asciiTheme="minorEastAsia" w:eastAsiaTheme="minorEastAsia" w:hAnsiTheme="minorEastAsia" w:cs="Helvetica"/>
-          <w:b w:val="0"/>
-          <w:bCs w:val="0"/>
-          <w:color w:val="000000"/>
-          <w:sz w:val="24"/>
-          <w:szCs w:val="24"/>
-          <w:shd w:val="clear" w:color="auto" w:fill="FFFFFF"/>
-        </w:rPr>
-        <w:t>亂順序，代表是用前sequence_length-1個資料來預測最後一個</w:t>
+        <w:t>由sequence_length取平移窗並打亂順序，代表是用前sequence_length-1個資料來預測最後一個</w:t>
       </w:r>
     </w:p>
     <w:p>
@@ -7243,7 +7220,7 @@
                     <pic:cNvPicPr/>
                   </pic:nvPicPr>
                   <pic:blipFill>
-                    <a:blip r:embed="rId62">
+                    <a:blip r:embed="rId66">
                       <a:extLst>
                         <a:ext uri="{28A0092B-C50C-407E-A947-70E740481C1C}">
                           <a14:useLocalDpi xmlns:a14="http://schemas.microsoft.com/office/drawing/2010/main" val="0"/>
@@ -7276,54 +7253,27 @@
         <w:shd w:val="clear" w:color="auto" w:fill="FFFFFF"/>
         <w:spacing w:before="153" w:beforeAutospacing="0" w:after="0" w:afterAutospacing="0"/>
         <w:rPr>
-          <w:rFonts w:asciiTheme="minorEastAsia" w:eastAsiaTheme="minorEastAsia" w:hAnsiTheme="minorEastAsia" w:cs="Helvetica" w:hint="eastAsia"/>
-          <w:b w:val="0"/>
-          <w:bCs w:val="0"/>
-          <w:color w:val="000000"/>
-          <w:sz w:val="24"/>
-          <w:szCs w:val="24"/>
-          <w:shd w:val="clear" w:color="auto" w:fill="FFFFFF"/>
-        </w:rPr>
-      </w:pPr>
-      <w:r>
-        <w:rPr>
-          <w:rFonts w:asciiTheme="minorEastAsia" w:eastAsiaTheme="minorEastAsia" w:hAnsiTheme="minorEastAsia" w:cs="Helvetica"/>
-          <w:b w:val="0"/>
-          <w:bCs w:val="0"/>
-          <w:color w:val="000000"/>
-          <w:sz w:val="24"/>
-          <w:szCs w:val="24"/>
-          <w:shd w:val="clear" w:color="auto" w:fill="FFFFFF"/>
-        </w:rPr>
-        <w:t>建立並訓練一個兩層的</w:t>
-      </w:r>
-      <w:proofErr w:type="spellStart"/>
-      <w:r>
-        <w:rPr>
-          <w:rFonts w:asciiTheme="minorEastAsia" w:eastAsiaTheme="minorEastAsia" w:hAnsiTheme="minorEastAsia" w:cs="Helvetica"/>
-          <w:b w:val="0"/>
-          <w:bCs w:val="0"/>
-          <w:color w:val="000000"/>
-          <w:sz w:val="24"/>
-          <w:szCs w:val="24"/>
-          <w:shd w:val="clear" w:color="auto" w:fill="FFFFFF"/>
-        </w:rPr>
-        <w:t>lstm</w:t>
-      </w:r>
-      <w:proofErr w:type="spellEnd"/>
-      <w:r>
-        <w:rPr>
-          <w:rFonts w:asciiTheme="minorEastAsia" w:eastAsiaTheme="minorEastAsia" w:hAnsiTheme="minorEastAsia" w:cs="Helvetica"/>
-          <w:b w:val="0"/>
-          <w:bCs w:val="0"/>
-          <w:color w:val="000000"/>
-          <w:sz w:val="24"/>
-          <w:szCs w:val="24"/>
-          <w:shd w:val="clear" w:color="auto" w:fill="FFFFFF"/>
-        </w:rPr>
-        <w:t>模型，第一層是多對多</w:t>
-      </w:r>
-      <w:proofErr w:type="spellStart"/>
+          <w:rFonts w:asciiTheme="minorEastAsia" w:eastAsiaTheme="minorEastAsia" w:hAnsiTheme="minorEastAsia" w:cs="Helvetica"/>
+          <w:b w:val="0"/>
+          <w:bCs w:val="0"/>
+          <w:color w:val="000000"/>
+          <w:sz w:val="24"/>
+          <w:szCs w:val="24"/>
+          <w:shd w:val="clear" w:color="auto" w:fill="FFFFFF"/>
+        </w:rPr>
+      </w:pPr>
+      <w:r>
+        <w:rPr>
+          <w:rFonts w:asciiTheme="minorEastAsia" w:eastAsiaTheme="minorEastAsia" w:hAnsiTheme="minorEastAsia" w:cs="Helvetica"/>
+          <w:b w:val="0"/>
+          <w:bCs w:val="0"/>
+          <w:color w:val="000000"/>
+          <w:sz w:val="24"/>
+          <w:szCs w:val="24"/>
+          <w:shd w:val="clear" w:color="auto" w:fill="FFFFFF"/>
+        </w:rPr>
+        <w:t>建立並訓練一個兩層的lstm模型，第一層是多對多</w:t>
+      </w:r>
       <w:r>
         <w:rPr>
           <w:rFonts w:asciiTheme="minorEastAsia" w:eastAsiaTheme="minorEastAsia" w:hAnsiTheme="minorEastAsia" w:cs="Helvetica" w:hint="eastAsia"/>
@@ -7346,87 +7296,8 @@
           <w:szCs w:val="24"/>
           <w:shd w:val="clear" w:color="auto" w:fill="FFFFFF"/>
         </w:rPr>
-        <w:t>stm</w:t>
-      </w:r>
-      <w:proofErr w:type="spellEnd"/>
-      <w:r>
-        <w:rPr>
-          <w:rFonts w:asciiTheme="minorEastAsia" w:eastAsiaTheme="minorEastAsia" w:hAnsiTheme="minorEastAsia" w:cs="Helvetica"/>
-          <w:b w:val="0"/>
-          <w:bCs w:val="0"/>
-          <w:color w:val="000000"/>
-          <w:sz w:val="24"/>
-          <w:szCs w:val="24"/>
-          <w:shd w:val="clear" w:color="auto" w:fill="FFFFFF"/>
-        </w:rPr>
-        <w:t>，第二層是多對一</w:t>
-      </w:r>
-      <w:proofErr w:type="spellStart"/>
-      <w:r>
-        <w:rPr>
-          <w:rFonts w:asciiTheme="minorEastAsia" w:eastAsiaTheme="minorEastAsia" w:hAnsiTheme="minorEastAsia" w:cs="Helvetica"/>
-          <w:b w:val="0"/>
-          <w:bCs w:val="0"/>
-          <w:color w:val="000000"/>
-          <w:sz w:val="24"/>
-          <w:szCs w:val="24"/>
-          <w:shd w:val="clear" w:color="auto" w:fill="FFFFFF"/>
-        </w:rPr>
-        <w:t>lstm</w:t>
-      </w:r>
-      <w:proofErr w:type="spellEnd"/>
-      <w:r>
-        <w:rPr>
-          <w:rFonts w:asciiTheme="minorEastAsia" w:eastAsiaTheme="minorEastAsia" w:hAnsiTheme="minorEastAsia" w:cs="Helvetica"/>
-          <w:b w:val="0"/>
-          <w:bCs w:val="0"/>
-          <w:color w:val="000000"/>
-          <w:sz w:val="24"/>
-          <w:szCs w:val="24"/>
-          <w:shd w:val="clear" w:color="auto" w:fill="FFFFFF"/>
-        </w:rPr>
-        <w:t>並加入Dropout防止overfitting，最後輸出一個數值 loss用</w:t>
-      </w:r>
-      <w:proofErr w:type="spellStart"/>
-      <w:r>
-        <w:rPr>
-          <w:rFonts w:asciiTheme="minorEastAsia" w:eastAsiaTheme="minorEastAsia" w:hAnsiTheme="minorEastAsia" w:cs="Helvetica"/>
-          <w:b w:val="0"/>
-          <w:bCs w:val="0"/>
-          <w:color w:val="000000"/>
-          <w:sz w:val="24"/>
-          <w:szCs w:val="24"/>
-          <w:shd w:val="clear" w:color="auto" w:fill="FFFFFF"/>
-        </w:rPr>
-        <w:t>mse</w:t>
-      </w:r>
-      <w:proofErr w:type="spellEnd"/>
-      <w:r>
-        <w:rPr>
-          <w:rFonts w:asciiTheme="minorEastAsia" w:eastAsiaTheme="minorEastAsia" w:hAnsiTheme="minorEastAsia" w:cs="Helvetica"/>
-          <w:b w:val="0"/>
-          <w:bCs w:val="0"/>
-          <w:color w:val="000000"/>
-          <w:sz w:val="24"/>
-          <w:szCs w:val="24"/>
-          <w:shd w:val="clear" w:color="auto" w:fill="FFFFFF"/>
-        </w:rPr>
-        <w:t>，optimizer用回歸問題常用的</w:t>
-      </w:r>
-      <w:proofErr w:type="spellStart"/>
-      <w:r>
-        <w:rPr>
-          <w:rFonts w:asciiTheme="minorEastAsia" w:eastAsiaTheme="minorEastAsia" w:hAnsiTheme="minorEastAsia" w:cs="Helvetica"/>
-          <w:b w:val="0"/>
-          <w:bCs w:val="0"/>
-          <w:color w:val="000000"/>
-          <w:sz w:val="24"/>
-          <w:szCs w:val="24"/>
-          <w:shd w:val="clear" w:color="auto" w:fill="FFFFFF"/>
-        </w:rPr>
-        <w:t>rmsprop</w:t>
-      </w:r>
-      <w:proofErr w:type="spellEnd"/>
+        <w:t>stm，第二層是多對一lstm並加入Dropout防止overfitting，最後輸出一個數值 loss用mse，optimizer用回歸問題常用的rmsprop</w:t>
+      </w:r>
     </w:p>
     <w:p>
       <w:pPr>
@@ -7452,7 +7323,6 @@
           <w:sz w:val="56"/>
           <w:szCs w:val="56"/>
         </w:rPr>
-        <w:lastRenderedPageBreak/>
         <w:drawing>
           <wp:inline distT="0" distB="0" distL="0" distR="0" wp14:anchorId="35C15F71" wp14:editId="52DBAB34">
             <wp:extent cx="4943475" cy="1090945"/>
@@ -7469,7 +7339,7 @@
                     <pic:cNvPicPr/>
                   </pic:nvPicPr>
                   <pic:blipFill>
-                    <a:blip r:embed="rId63">
+                    <a:blip r:embed="rId67">
                       <a:extLst>
                         <a:ext uri="{28A0092B-C50C-407E-A947-70E740481C1C}">
                           <a14:useLocalDpi xmlns:a14="http://schemas.microsoft.com/office/drawing/2010/main" val="0"/>
@@ -7560,6 +7430,7 @@
           <w:sz w:val="96"/>
           <w:szCs w:val="96"/>
         </w:rPr>
+        <w:lastRenderedPageBreak/>
         <w:drawing>
           <wp:inline distT="0" distB="0" distL="0" distR="0" wp14:anchorId="55C4F80C" wp14:editId="604783BD">
             <wp:extent cx="3552825" cy="2347562"/>
@@ -7576,7 +7447,7 @@
                     <pic:cNvPicPr/>
                   </pic:nvPicPr>
                   <pic:blipFill>
-                    <a:blip r:embed="rId64">
+                    <a:blip r:embed="rId68">
                       <a:extLst>
                         <a:ext uri="{28A0092B-C50C-407E-A947-70E740481C1C}">
                           <a14:useLocalDpi xmlns:a14="http://schemas.microsoft.com/office/drawing/2010/main" val="0"/>
@@ -7660,39 +7531,7 @@
           <w:rFonts w:asciiTheme="minorEastAsia" w:eastAsiaTheme="minorEastAsia" w:hAnsiTheme="minorEastAsia" w:cs="Helvetica"/>
           <w:color w:val="000000"/>
         </w:rPr>
-        <w:t>但是如何</w:t>
-      </w:r>
-      <w:proofErr w:type="spellStart"/>
-      <w:r>
-        <w:rPr>
-          <w:rFonts w:asciiTheme="minorEastAsia" w:eastAsiaTheme="minorEastAsia" w:hAnsiTheme="minorEastAsia" w:cs="Helvetica"/>
-          <w:color w:val="000000"/>
-        </w:rPr>
-        <w:t>sequence_length</w:t>
-      </w:r>
-      <w:proofErr w:type="spellEnd"/>
-      <w:r>
-        <w:rPr>
-          <w:rFonts w:asciiTheme="minorEastAsia" w:eastAsiaTheme="minorEastAsia" w:hAnsiTheme="minorEastAsia" w:cs="Helvetica"/>
-          <w:color w:val="000000"/>
-        </w:rPr>
-        <w:t>的適當長度呢？ 以下也分別用不同長度的</w:t>
-      </w:r>
-      <w:proofErr w:type="spellStart"/>
-      <w:r>
-        <w:rPr>
-          <w:rFonts w:asciiTheme="minorEastAsia" w:eastAsiaTheme="minorEastAsia" w:hAnsiTheme="minorEastAsia" w:cs="Helvetica"/>
-          <w:color w:val="000000"/>
-        </w:rPr>
-        <w:t>sequence_length</w:t>
-      </w:r>
-      <w:proofErr w:type="spellEnd"/>
-      <w:r>
-        <w:rPr>
-          <w:rFonts w:asciiTheme="minorEastAsia" w:eastAsiaTheme="minorEastAsia" w:hAnsiTheme="minorEastAsia" w:cs="Helvetica"/>
-          <w:color w:val="000000"/>
-        </w:rPr>
-        <w:t>來比較預測結果</w:t>
+        <w:t>但是如何sequence_length的適當長度呢？ 以下也分別用不同長度的sequence_length來比較預測結果</w:t>
       </w:r>
     </w:p>
     <w:p>
@@ -7707,7 +7546,6 @@
           <w:color w:val="000000"/>
         </w:rPr>
       </w:pPr>
-      <w:proofErr w:type="spellStart"/>
       <w:r>
         <w:rPr>
           <w:rFonts w:asciiTheme="minorEastAsia" w:eastAsiaTheme="minorEastAsia" w:hAnsiTheme="minorEastAsia" w:cs="Helvetica"/>
@@ -7715,7 +7553,6 @@
         </w:rPr>
         <w:t>sequence_length</w:t>
       </w:r>
-      <w:proofErr w:type="spellEnd"/>
       <w:r>
         <w:rPr>
           <w:rFonts w:asciiTheme="minorEastAsia" w:eastAsiaTheme="minorEastAsia" w:hAnsiTheme="minorEastAsia" w:cs="Helvetica" w:hint="eastAsia"/>
@@ -7736,22 +7573,7 @@
           <w:color w:val="000000"/>
         </w:rPr>
         <w:tab/>
-      </w:r>
-      <w:proofErr w:type="spellStart"/>
-      <w:r>
-        <w:rPr>
-          <w:rFonts w:asciiTheme="minorEastAsia" w:eastAsiaTheme="minorEastAsia" w:hAnsiTheme="minorEastAsia" w:cs="Helvetica"/>
-          <w:color w:val="000000"/>
-        </w:rPr>
-        <w:t>sequence_length</w:t>
-      </w:r>
-      <w:proofErr w:type="spellEnd"/>
-      <w:r>
-        <w:rPr>
-          <w:rFonts w:asciiTheme="minorEastAsia" w:eastAsiaTheme="minorEastAsia" w:hAnsiTheme="minorEastAsia" w:cs="Helvetica"/>
-          <w:color w:val="000000"/>
-        </w:rPr>
-        <w:t>=5</w:t>
+        <w:t>sequence_length=5</w:t>
       </w:r>
     </w:p>
     <w:p>
@@ -7759,7 +7581,7 @@
         <w:pStyle w:val="Web"/>
         <w:spacing w:before="0" w:beforeAutospacing="0" w:after="0" w:afterAutospacing="0"/>
         <w:rPr>
-          <w:rFonts w:asciiTheme="minorEastAsia" w:eastAsiaTheme="minorEastAsia" w:hAnsiTheme="minorEastAsia" w:cs="Helvetica"/>
+          <w:rFonts w:asciiTheme="minorEastAsia" w:eastAsiaTheme="minorEastAsia" w:hAnsiTheme="minorEastAsia" w:cs="Helvetica" w:hint="eastAsia"/>
           <w:color w:val="000000"/>
           <w:sz w:val="21"/>
           <w:szCs w:val="21"/>
@@ -7768,6 +7590,7 @@
       <w:r>
         <w:rPr>
           <w:rFonts w:asciiTheme="minorEastAsia" w:eastAsiaTheme="minorEastAsia" w:hAnsiTheme="minorEastAsia" w:cs="Helvetica"/>
+          <w:noProof/>
           <w:color w:val="000000"/>
           <w:sz w:val="21"/>
           <w:szCs w:val="21"/>
@@ -7788,7 +7611,7 @@
                     <pic:cNvPicPr/>
                   </pic:nvPicPr>
                   <pic:blipFill>
-                    <a:blip r:embed="rId65"/>
+                    <a:blip r:embed="rId69"/>
                     <a:stretch>
                       <a:fillRect/>
                     </a:stretch>
@@ -7811,6 +7634,7 @@
       <w:r>
         <w:rPr>
           <w:rFonts w:asciiTheme="minorEastAsia" w:eastAsiaTheme="minorEastAsia" w:hAnsiTheme="minorEastAsia" w:cs="Helvetica"/>
+          <w:noProof/>
           <w:color w:val="000000"/>
           <w:sz w:val="21"/>
           <w:szCs w:val="21"/>
@@ -7831,7 +7655,7 @@
                     <pic:cNvPicPr/>
                   </pic:nvPicPr>
                   <pic:blipFill>
-                    <a:blip r:embed="rId66"/>
+                    <a:blip r:embed="rId70"/>
                     <a:stretch>
                       <a:fillRect/>
                     </a:stretch>
@@ -7851,90 +7675,8 @@
           </wp:inline>
         </w:drawing>
       </w:r>
-    </w:p>
-    <w:p>
-      <w:pPr>
-        <w:pStyle w:val="Web"/>
-        <w:spacing w:before="0" w:beforeAutospacing="0" w:after="0" w:afterAutospacing="0"/>
-        <w:rPr>
-          <w:rFonts w:asciiTheme="minorEastAsia" w:eastAsiaTheme="minorEastAsia" w:hAnsiTheme="minorEastAsia" w:cs="Helvetica"/>
-          <w:color w:val="000000"/>
-          <w:sz w:val="21"/>
-          <w:szCs w:val="21"/>
-        </w:rPr>
-      </w:pPr>
-    </w:p>
-    <w:p>
-      <w:pPr>
-        <w:pStyle w:val="Web"/>
-        <w:spacing w:before="0" w:beforeAutospacing="0" w:after="0" w:afterAutospacing="0"/>
-        <w:rPr>
-          <w:rFonts w:asciiTheme="minorEastAsia" w:eastAsiaTheme="minorEastAsia" w:hAnsiTheme="minorEastAsia" w:cs="Helvetica"/>
-          <w:color w:val="000000"/>
-          <w:sz w:val="21"/>
-          <w:szCs w:val="21"/>
-        </w:rPr>
-      </w:pPr>
-    </w:p>
-    <w:p>
-      <w:pPr>
-        <w:pStyle w:val="Web"/>
-        <w:spacing w:before="0" w:beforeAutospacing="0" w:after="0" w:afterAutospacing="0"/>
-        <w:rPr>
-          <w:rFonts w:asciiTheme="minorEastAsia" w:eastAsiaTheme="minorEastAsia" w:hAnsiTheme="minorEastAsia" w:cs="Helvetica"/>
-          <w:color w:val="000000"/>
-          <w:sz w:val="21"/>
-          <w:szCs w:val="21"/>
-        </w:rPr>
-      </w:pPr>
-    </w:p>
-    <w:p>
-      <w:pPr>
-        <w:pStyle w:val="Web"/>
-        <w:spacing w:before="0" w:beforeAutospacing="0" w:after="0" w:afterAutospacing="0"/>
-        <w:rPr>
-          <w:rFonts w:asciiTheme="minorEastAsia" w:eastAsiaTheme="minorEastAsia" w:hAnsiTheme="minorEastAsia" w:cs="Helvetica"/>
-          <w:color w:val="000000"/>
-          <w:sz w:val="21"/>
-          <w:szCs w:val="21"/>
-        </w:rPr>
-      </w:pPr>
-    </w:p>
-    <w:p>
-      <w:pPr>
-        <w:pStyle w:val="Web"/>
-        <w:spacing w:before="0" w:beforeAutospacing="0" w:after="0" w:afterAutospacing="0"/>
-        <w:rPr>
-          <w:rFonts w:asciiTheme="minorEastAsia" w:eastAsiaTheme="minorEastAsia" w:hAnsiTheme="minorEastAsia" w:cs="Helvetica"/>
-          <w:color w:val="000000"/>
-          <w:sz w:val="21"/>
-          <w:szCs w:val="21"/>
-        </w:rPr>
-      </w:pPr>
-    </w:p>
-    <w:p>
-      <w:pPr>
-        <w:pStyle w:val="Web"/>
-        <w:spacing w:before="0" w:beforeAutospacing="0" w:after="0" w:afterAutospacing="0"/>
-        <w:rPr>
-          <w:rFonts w:asciiTheme="minorEastAsia" w:eastAsiaTheme="minorEastAsia" w:hAnsiTheme="minorEastAsia" w:cs="Helvetica"/>
-          <w:color w:val="000000"/>
-          <w:sz w:val="21"/>
-          <w:szCs w:val="21"/>
-        </w:rPr>
-      </w:pPr>
-    </w:p>
-    <w:p>
-      <w:pPr>
-        <w:pStyle w:val="Web"/>
-        <w:spacing w:before="0" w:beforeAutospacing="0" w:after="0" w:afterAutospacing="0"/>
-        <w:rPr>
-          <w:rFonts w:asciiTheme="minorEastAsia" w:eastAsiaTheme="minorEastAsia" w:hAnsiTheme="minorEastAsia" w:cs="Helvetica" w:hint="eastAsia"/>
-          <w:color w:val="000000"/>
-          <w:sz w:val="21"/>
-          <w:szCs w:val="21"/>
-        </w:rPr>
-      </w:pPr>
+      <w:bookmarkStart w:id="0" w:name="_GoBack"/>
+      <w:bookmarkEnd w:id="0"/>
     </w:p>
     <w:p>
       <w:pPr>
@@ -7948,22 +7690,12 @@
           <w:color w:val="000000"/>
         </w:rPr>
       </w:pPr>
-      <w:proofErr w:type="spellStart"/>
-      <w:r>
-        <w:rPr>
-          <w:rFonts w:asciiTheme="minorEastAsia" w:eastAsiaTheme="minorEastAsia" w:hAnsiTheme="minorEastAsia" w:cs="Helvetica"/>
-          <w:color w:val="000000"/>
-        </w:rPr>
-        <w:lastRenderedPageBreak/>
-        <w:t>sequence_length</w:t>
-      </w:r>
-      <w:proofErr w:type="spellEnd"/>
-      <w:r>
-        <w:rPr>
-          <w:rFonts w:asciiTheme="minorEastAsia" w:eastAsiaTheme="minorEastAsia" w:hAnsiTheme="minorEastAsia" w:cs="Helvetica"/>
-          <w:color w:val="000000"/>
-        </w:rPr>
-        <w:t>=4</w:t>
+      <w:r>
+        <w:rPr>
+          <w:rFonts w:asciiTheme="minorEastAsia" w:eastAsiaTheme="minorEastAsia" w:hAnsiTheme="minorEastAsia" w:cs="Helvetica"/>
+          <w:color w:val="000000"/>
+        </w:rPr>
+        <w:t>sequence_length=4</w:t>
       </w:r>
       <w:r>
         <w:rPr>
@@ -7971,22 +7703,7 @@
           <w:color w:val="000000"/>
         </w:rPr>
         <w:tab/>
-      </w:r>
-      <w:proofErr w:type="spellStart"/>
-      <w:r>
-        <w:rPr>
-          <w:rFonts w:asciiTheme="minorEastAsia" w:eastAsiaTheme="minorEastAsia" w:hAnsiTheme="minorEastAsia" w:cs="Helvetica"/>
-          <w:color w:val="000000"/>
-        </w:rPr>
-        <w:t>sequence_length</w:t>
-      </w:r>
-      <w:proofErr w:type="spellEnd"/>
-      <w:r>
-        <w:rPr>
-          <w:rFonts w:asciiTheme="minorEastAsia" w:eastAsiaTheme="minorEastAsia" w:hAnsiTheme="minorEastAsia" w:cs="Helvetica"/>
-          <w:color w:val="000000"/>
-        </w:rPr>
-        <w:t>=3</w:t>
+        <w:t>sequence_length=3</w:t>
       </w:r>
     </w:p>
     <w:p>
@@ -8002,6 +7719,7 @@
       <w:r>
         <w:rPr>
           <w:rFonts w:asciiTheme="minorEastAsia" w:eastAsiaTheme="minorEastAsia" w:hAnsiTheme="minorEastAsia" w:cs="Helvetica"/>
+          <w:noProof/>
           <w:color w:val="000000"/>
           <w:sz w:val="21"/>
           <w:szCs w:val="21"/>
@@ -8022,7 +7740,7 @@
                     <pic:cNvPicPr/>
                   </pic:nvPicPr>
                   <pic:blipFill>
-                    <a:blip r:embed="rId67"/>
+                    <a:blip r:embed="rId71"/>
                     <a:stretch>
                       <a:fillRect/>
                     </a:stretch>
@@ -8045,6 +7763,7 @@
       <w:r>
         <w:rPr>
           <w:rFonts w:asciiTheme="minorEastAsia" w:eastAsiaTheme="minorEastAsia" w:hAnsiTheme="minorEastAsia" w:cs="Helvetica"/>
+          <w:noProof/>
           <w:color w:val="000000"/>
           <w:shd w:val="clear" w:color="auto" w:fill="FFFFFF"/>
         </w:rPr>
@@ -8064,7 +7783,7 @@
                     <pic:cNvPicPr/>
                   </pic:nvPicPr>
                   <pic:blipFill>
-                    <a:blip r:embed="rId68"/>
+                    <a:blip r:embed="rId72"/>
                     <a:stretch>
                       <a:fillRect/>
                     </a:stretch>
@@ -8099,25 +7818,7 @@
           <w:color w:val="000000"/>
           <w:shd w:val="clear" w:color="auto" w:fill="FFFFFF"/>
         </w:rPr>
-        <w:t>可以發現</w:t>
-      </w:r>
-      <w:proofErr w:type="spellStart"/>
-      <w:r>
-        <w:rPr>
-          <w:rFonts w:asciiTheme="minorEastAsia" w:eastAsiaTheme="minorEastAsia" w:hAnsiTheme="minorEastAsia" w:cs="Helvetica"/>
-          <w:color w:val="000000"/>
-          <w:shd w:val="clear" w:color="auto" w:fill="FFFFFF"/>
-        </w:rPr>
-        <w:t>sequnce_length</w:t>
-      </w:r>
-      <w:proofErr w:type="spellEnd"/>
-      <w:r>
-        <w:rPr>
-          <w:rFonts w:asciiTheme="minorEastAsia" w:eastAsiaTheme="minorEastAsia" w:hAnsiTheme="minorEastAsia" w:cs="Helvetica"/>
-          <w:color w:val="000000"/>
-          <w:shd w:val="clear" w:color="auto" w:fill="FFFFFF"/>
-        </w:rPr>
-        <w:t>=</w:t>
+        <w:t>可以發現sequnce_length=</w:t>
       </w:r>
       <w:r>
         <w:rPr>
@@ -8149,25 +7850,23 @@
           <w:color w:val="000000"/>
           <w:shd w:val="clear" w:color="auto" w:fill="FFFFFF"/>
         </w:rPr>
-        <w:t>3, 4天來預測下一天)時shifting的現象消失了且也有抓到部分的趨勢，照圖形看起來是</w:t>
-      </w:r>
-      <w:proofErr w:type="spellStart"/>
-      <w:r>
-        <w:rPr>
-          <w:rFonts w:asciiTheme="minorEastAsia" w:eastAsiaTheme="minorEastAsia" w:hAnsiTheme="minorEastAsia" w:cs="Helvetica"/>
-          <w:color w:val="000000"/>
-          <w:shd w:val="clear" w:color="auto" w:fill="FFFFFF"/>
-        </w:rPr>
-        <w:t>sequnce_length</w:t>
-      </w:r>
-      <w:proofErr w:type="spellEnd"/>
-      <w:r>
-        <w:rPr>
-          <w:rFonts w:asciiTheme="minorEastAsia" w:eastAsiaTheme="minorEastAsia" w:hAnsiTheme="minorEastAsia" w:cs="Helvetica"/>
-          <w:color w:val="000000"/>
-          <w:shd w:val="clear" w:color="auto" w:fill="FFFFFF"/>
-        </w:rPr>
-        <w:t>=4時預測效果最好</w:t>
+        <w:t>3, 4天來預測下一天)時shifting的現象</w:t>
+      </w:r>
+      <w:r>
+        <w:rPr>
+          <w:rFonts w:asciiTheme="minorEastAsia" w:eastAsiaTheme="minorEastAsia" w:hAnsiTheme="minorEastAsia" w:cs="Helvetica" w:hint="eastAsia"/>
+          <w:color w:val="000000"/>
+          <w:shd w:val="clear" w:color="auto" w:fill="FFFFFF"/>
+        </w:rPr>
+        <w:t>有減少曲線重疊度也沒有那麼高了</w:t>
+      </w:r>
+      <w:r>
+        <w:rPr>
+          <w:rFonts w:asciiTheme="minorEastAsia" w:eastAsiaTheme="minorEastAsia" w:hAnsiTheme="minorEastAsia" w:cs="Helvetica"/>
+          <w:color w:val="000000"/>
+          <w:shd w:val="clear" w:color="auto" w:fill="FFFFFF"/>
+        </w:rPr>
+        <w:t>且也有抓到部分的趨勢，照圖形看起來是sequnce_length=4時預測效果最好</w:t>
       </w:r>
     </w:p>
     <w:p>
@@ -8203,6 +7902,7 @@
           <w:szCs w:val="32"/>
           <w:shd w:val="clear" w:color="auto" w:fill="FFFFFF"/>
         </w:rPr>
+        <w:lastRenderedPageBreak/>
         <w:t>心得:</w:t>
       </w:r>
     </w:p>
@@ -8222,15 +7922,7 @@
           <w:b/>
           <w:color w:val="000000"/>
         </w:rPr>
-        <w:t>劉松霖</w:t>
-      </w:r>
-      <w:r>
-        <w:rPr>
-          <w:rFonts w:asciiTheme="minorEastAsia" w:eastAsiaTheme="minorEastAsia" w:hAnsiTheme="minorEastAsia" w:cs="Helvetica" w:hint="eastAsia"/>
-          <w:b/>
-          <w:color w:val="000000"/>
-        </w:rPr>
-        <w:t>:</w:t>
+        <w:t>劉松霖:</w:t>
       </w:r>
     </w:p>
     <w:p>
@@ -8238,139 +7930,30 @@
         <w:pStyle w:val="Web"/>
         <w:spacing w:before="0" w:beforeAutospacing="0" w:after="0" w:afterAutospacing="0"/>
         <w:rPr>
-          <w:rFonts w:asciiTheme="minorEastAsia" w:eastAsiaTheme="minorEastAsia" w:hAnsiTheme="minorEastAsia" w:cs="Helvetica" w:hint="eastAsia"/>
-          <w:color w:val="000000"/>
-        </w:rPr>
-      </w:pPr>
-      <w:r>
-        <w:rPr>
-          <w:rFonts w:asciiTheme="minorEastAsia" w:eastAsiaTheme="minorEastAsia" w:hAnsiTheme="minorEastAsia" w:cs="Helvetica" w:hint="eastAsia"/>
-          <w:color w:val="000000"/>
-        </w:rPr>
-        <w:t>其實我剛看到這份資料集時想</w:t>
-      </w:r>
-      <w:proofErr w:type="gramStart"/>
-      <w:r>
-        <w:rPr>
-          <w:rFonts w:asciiTheme="minorEastAsia" w:eastAsiaTheme="minorEastAsia" w:hAnsiTheme="minorEastAsia" w:cs="Helvetica" w:hint="eastAsia"/>
-          <w:color w:val="000000"/>
-        </w:rPr>
-        <w:t>不太到要</w:t>
-      </w:r>
-      <w:proofErr w:type="gramEnd"/>
-      <w:r>
-        <w:rPr>
-          <w:rFonts w:asciiTheme="minorEastAsia" w:eastAsiaTheme="minorEastAsia" w:hAnsiTheme="minorEastAsia" w:cs="Helvetica" w:hint="eastAsia"/>
-          <w:color w:val="000000"/>
-        </w:rPr>
-        <w:t>做甚麼類型的預測，因為資料的數據都是時序增長的且後期的成長趨勢都差不多，後來多算了</w:t>
-      </w:r>
-      <w:proofErr w:type="spellStart"/>
-      <w:r>
-        <w:rPr>
-          <w:rFonts w:asciiTheme="minorEastAsia" w:eastAsiaTheme="minorEastAsia" w:hAnsiTheme="minorEastAsia" w:cs="Helvetica" w:hint="eastAsia"/>
-          <w:color w:val="000000"/>
-        </w:rPr>
-        <w:t>activedelta</w:t>
-      </w:r>
-      <w:proofErr w:type="spellEnd"/>
-      <w:r>
-        <w:rPr>
-          <w:rFonts w:asciiTheme="minorEastAsia" w:eastAsiaTheme="minorEastAsia" w:hAnsiTheme="minorEastAsia" w:cs="Helvetica" w:hint="eastAsia"/>
-          <w:color w:val="000000"/>
-        </w:rPr>
-        <w:t>和死亡率才想說好吧這兩項比較有變化且也是有一些價值的，尤其預測</w:t>
-      </w:r>
-      <w:proofErr w:type="spellStart"/>
-      <w:r>
-        <w:rPr>
-          <w:rFonts w:asciiTheme="minorEastAsia" w:eastAsiaTheme="minorEastAsia" w:hAnsiTheme="minorEastAsia" w:cs="Helvetica" w:hint="eastAsia"/>
-          <w:color w:val="000000"/>
-        </w:rPr>
-        <w:t>activedel</w:t>
-      </w:r>
-      <w:r>
-        <w:rPr>
-          <w:rFonts w:asciiTheme="minorEastAsia" w:eastAsiaTheme="minorEastAsia" w:hAnsiTheme="minorEastAsia" w:cs="Helvetica" w:hint="eastAsia"/>
-          <w:color w:val="000000"/>
-        </w:rPr>
-        <w:t>ta</w:t>
-      </w:r>
-      <w:proofErr w:type="spellEnd"/>
-      <w:r>
-        <w:rPr>
-          <w:rFonts w:asciiTheme="minorEastAsia" w:eastAsiaTheme="minorEastAsia" w:hAnsiTheme="minorEastAsia" w:cs="Helvetica" w:hint="eastAsia"/>
-          <w:color w:val="000000"/>
-        </w:rPr>
-        <w:t>可能之後可以用來看病床數是否足夠之類的問題，那我在模型的選擇上是</w:t>
-      </w:r>
-      <w:r>
-        <w:rPr>
-          <w:rFonts w:asciiTheme="minorEastAsia" w:eastAsiaTheme="minorEastAsia" w:hAnsiTheme="minorEastAsia" w:cs="Helvetica" w:hint="eastAsia"/>
-          <w:color w:val="000000"/>
-        </w:rPr>
-        <w:t>死亡率</w:t>
-      </w:r>
-      <w:r>
-        <w:rPr>
-          <w:rFonts w:asciiTheme="minorEastAsia" w:eastAsiaTheme="minorEastAsia" w:hAnsiTheme="minorEastAsia" w:cs="Helvetica" w:hint="eastAsia"/>
-          <w:color w:val="000000"/>
-        </w:rPr>
-        <w:t>就用傳統機器學習方法，</w:t>
-      </w:r>
-      <w:proofErr w:type="spellStart"/>
-      <w:r>
-        <w:rPr>
-          <w:rFonts w:asciiTheme="minorEastAsia" w:eastAsiaTheme="minorEastAsia" w:hAnsiTheme="minorEastAsia" w:cs="Helvetica" w:hint="eastAsia"/>
-          <w:color w:val="000000"/>
-        </w:rPr>
-        <w:t>activedelta</w:t>
-      </w:r>
-      <w:proofErr w:type="spellEnd"/>
-      <w:r>
-        <w:rPr>
-          <w:rFonts w:asciiTheme="minorEastAsia" w:eastAsiaTheme="minorEastAsia" w:hAnsiTheme="minorEastAsia" w:cs="Helvetica" w:hint="eastAsia"/>
-          <w:color w:val="000000"/>
-        </w:rPr>
-        <w:t>就用神經網路，想說兩個問題分開用不同方法都練習做看看，尤其是</w:t>
-      </w:r>
-      <w:r>
-        <w:rPr>
-          <w:rFonts w:asciiTheme="minorEastAsia" w:eastAsiaTheme="minorEastAsia" w:hAnsiTheme="minorEastAsia" w:cs="Helvetica" w:hint="eastAsia"/>
-          <w:color w:val="000000"/>
-        </w:rPr>
-        <w:t>神經網路</w:t>
-      </w:r>
-      <w:r>
-        <w:rPr>
-          <w:rFonts w:asciiTheme="minorEastAsia" w:eastAsiaTheme="minorEastAsia" w:hAnsiTheme="minorEastAsia" w:cs="Helvetica" w:hint="eastAsia"/>
-          <w:color w:val="000000"/>
-        </w:rPr>
-        <w:t>的</w:t>
-      </w:r>
-      <w:proofErr w:type="spellStart"/>
-      <w:r>
-        <w:rPr>
-          <w:rFonts w:asciiTheme="minorEastAsia" w:eastAsiaTheme="minorEastAsia" w:hAnsiTheme="minorEastAsia" w:cs="Helvetica" w:hint="eastAsia"/>
-          <w:color w:val="000000"/>
-        </w:rPr>
-        <w:t>lstm</w:t>
-      </w:r>
-      <w:proofErr w:type="spellEnd"/>
-      <w:r>
-        <w:rPr>
-          <w:rFonts w:asciiTheme="minorEastAsia" w:eastAsiaTheme="minorEastAsia" w:hAnsiTheme="minorEastAsia" w:cs="Helvetica" w:hint="eastAsia"/>
-          <w:color w:val="000000"/>
-        </w:rPr>
-        <w:t>，因為我之前有自己看書去玩</w:t>
-      </w:r>
-      <w:proofErr w:type="spellStart"/>
-      <w:r>
-        <w:rPr>
-          <w:rFonts w:asciiTheme="minorEastAsia" w:eastAsiaTheme="minorEastAsia" w:hAnsiTheme="minorEastAsia" w:cs="Helvetica" w:hint="eastAsia"/>
-          <w:color w:val="000000"/>
-        </w:rPr>
-        <w:t>sklea</w:t>
+          <w:rFonts w:asciiTheme="minorEastAsia" w:eastAsiaTheme="minorEastAsia" w:hAnsiTheme="minorEastAsia" w:cs="Helvetica"/>
+          <w:color w:val="000000"/>
+        </w:rPr>
+      </w:pPr>
+      <w:r>
+        <w:rPr>
+          <w:rFonts w:asciiTheme="minorEastAsia" w:eastAsiaTheme="minorEastAsia" w:hAnsiTheme="minorEastAsia" w:cs="Helvetica" w:hint="eastAsia"/>
+          <w:color w:val="000000"/>
+        </w:rPr>
+        <w:t>其實我剛看到這份資料集時想不太到要做甚麼類型的預測，因為資料的數據都是時序增長的且後期的成長趨勢都差不多，後來</w:t>
+      </w:r>
+      <w:r>
+        <w:rPr>
+          <w:rFonts w:asciiTheme="minorEastAsia" w:eastAsiaTheme="minorEastAsia" w:hAnsiTheme="minorEastAsia" w:cs="Helvetica" w:hint="eastAsia"/>
+          <w:color w:val="000000"/>
+        </w:rPr>
+        <w:t>再資料分析完之後</w:t>
+      </w:r>
+      <w:r>
+        <w:rPr>
+          <w:rFonts w:asciiTheme="minorEastAsia" w:eastAsiaTheme="minorEastAsia" w:hAnsiTheme="minorEastAsia" w:cs="Helvetica" w:hint="eastAsia"/>
+          <w:color w:val="000000"/>
+        </w:rPr>
+        <w:t>多算了activedelta和死亡率才想說好吧這兩項比較有變化且也是有一些價值的，尤其預測activedelta可能之後可以用來看病床數是否足夠之類的問題，那我在模型的選擇上是死亡率就用傳統機器學習方法，activedelta就用神經網路，想說兩個問題分開用不同方法都練習做看看，尤其是神經網路的lstm，因為我之前有自己看書去玩sklea</w:t>
       </w:r>
       <w:r>
         <w:rPr>
@@ -8379,7 +7962,6 @@
         </w:rPr>
         <w:t>rn</w:t>
       </w:r>
-      <w:proofErr w:type="spellEnd"/>
       <w:r>
         <w:rPr>
           <w:rFonts w:asciiTheme="minorEastAsia" w:eastAsiaTheme="minorEastAsia" w:hAnsiTheme="minorEastAsia" w:cs="Helvetica" w:hint="eastAsia"/>
@@ -8387,7 +7969,6 @@
         </w:rPr>
         <w:t>和</w:t>
       </w:r>
-      <w:proofErr w:type="spellStart"/>
       <w:r>
         <w:rPr>
           <w:rFonts w:asciiTheme="minorEastAsia" w:eastAsiaTheme="minorEastAsia" w:hAnsiTheme="minorEastAsia" w:cs="Helvetica" w:hint="eastAsia"/>
@@ -8402,29 +7983,12 @@
         </w:rPr>
         <w:t>eras</w:t>
       </w:r>
-      <w:proofErr w:type="spellEnd"/>
-      <w:r>
-        <w:rPr>
-          <w:rFonts w:asciiTheme="minorEastAsia" w:eastAsiaTheme="minorEastAsia" w:hAnsiTheme="minorEastAsia" w:cs="Helvetica" w:hint="eastAsia"/>
-          <w:color w:val="000000"/>
-        </w:rPr>
-        <w:t>的一些</w:t>
-      </w:r>
-      <w:proofErr w:type="spellStart"/>
-      <w:r>
-        <w:rPr>
-          <w:rFonts w:asciiTheme="minorEastAsia" w:eastAsiaTheme="minorEastAsia" w:hAnsiTheme="minorEastAsia" w:cs="Helvetica" w:hint="eastAsia"/>
-          <w:color w:val="000000"/>
-        </w:rPr>
-        <w:t>mnist</w:t>
-      </w:r>
-      <w:proofErr w:type="spellEnd"/>
-      <w:r>
-        <w:rPr>
-          <w:rFonts w:asciiTheme="minorEastAsia" w:eastAsiaTheme="minorEastAsia" w:hAnsiTheme="minorEastAsia" w:cs="Helvetica" w:hint="eastAsia"/>
-          <w:color w:val="000000"/>
-        </w:rPr>
-        <w:t xml:space="preserve"> 數字辨識,</w:t>
+      <w:r>
+        <w:rPr>
+          <w:rFonts w:asciiTheme="minorEastAsia" w:eastAsiaTheme="minorEastAsia" w:hAnsiTheme="minorEastAsia" w:cs="Helvetica" w:hint="eastAsia"/>
+          <w:color w:val="000000"/>
+        </w:rPr>
+        <w:t>的一些mnist 數字辨識,</w:t>
       </w:r>
       <w:r>
         <w:rPr>
@@ -8433,69 +7997,12 @@
         </w:rPr>
         <w:t xml:space="preserve"> </w:t>
       </w:r>
-      <w:proofErr w:type="spellStart"/>
-      <w:r>
-        <w:rPr>
-          <w:rFonts w:asciiTheme="minorEastAsia" w:eastAsiaTheme="minorEastAsia" w:hAnsiTheme="minorEastAsia" w:cs="Helvetica" w:hint="eastAsia"/>
-          <w:color w:val="000000"/>
-        </w:rPr>
-        <w:t>cnn</w:t>
-      </w:r>
-      <w:proofErr w:type="spellEnd"/>
-      <w:r>
-        <w:rPr>
-          <w:rFonts w:asciiTheme="minorEastAsia" w:eastAsiaTheme="minorEastAsia" w:hAnsiTheme="minorEastAsia" w:cs="Helvetica" w:hint="eastAsia"/>
-          <w:color w:val="000000"/>
-        </w:rPr>
-        <w:t xml:space="preserve">, </w:t>
-      </w:r>
-      <w:proofErr w:type="spellStart"/>
-      <w:r>
-        <w:rPr>
-          <w:rFonts w:asciiTheme="minorEastAsia" w:eastAsiaTheme="minorEastAsia" w:hAnsiTheme="minorEastAsia" w:cs="Helvetica" w:hint="eastAsia"/>
-          <w:color w:val="000000"/>
-        </w:rPr>
-        <w:t>autoencoder</w:t>
-      </w:r>
-      <w:proofErr w:type="spellEnd"/>
-      <w:r>
-        <w:rPr>
-          <w:rFonts w:asciiTheme="minorEastAsia" w:eastAsiaTheme="minorEastAsia" w:hAnsiTheme="minorEastAsia" w:cs="Helvetica" w:hint="eastAsia"/>
-          <w:color w:val="000000"/>
-        </w:rPr>
-        <w:t>等，但是還沒用過時序預測的</w:t>
-      </w:r>
-      <w:proofErr w:type="spellStart"/>
-      <w:r>
-        <w:rPr>
-          <w:rFonts w:asciiTheme="minorEastAsia" w:eastAsiaTheme="minorEastAsia" w:hAnsiTheme="minorEastAsia" w:cs="Helvetica" w:hint="eastAsia"/>
-          <w:color w:val="000000"/>
-        </w:rPr>
-        <w:t>rnn</w:t>
-      </w:r>
-      <w:proofErr w:type="spellEnd"/>
-      <w:r>
-        <w:rPr>
-          <w:rFonts w:asciiTheme="minorEastAsia" w:eastAsiaTheme="minorEastAsia" w:hAnsiTheme="minorEastAsia" w:cs="Helvetica" w:hint="eastAsia"/>
-          <w:color w:val="000000"/>
-        </w:rPr>
-        <w:t>跟</w:t>
-      </w:r>
-      <w:proofErr w:type="spellStart"/>
-      <w:r>
-        <w:rPr>
-          <w:rFonts w:asciiTheme="minorEastAsia" w:eastAsiaTheme="minorEastAsia" w:hAnsiTheme="minorEastAsia" w:cs="Helvetica" w:hint="eastAsia"/>
-          <w:color w:val="000000"/>
-        </w:rPr>
-        <w:t>lstm</w:t>
-      </w:r>
-      <w:proofErr w:type="spellEnd"/>
-      <w:r>
-        <w:rPr>
-          <w:rFonts w:asciiTheme="minorEastAsia" w:eastAsiaTheme="minorEastAsia" w:hAnsiTheme="minorEastAsia" w:cs="Helvetica" w:hint="eastAsia"/>
-          <w:color w:val="000000"/>
-        </w:rPr>
-        <w:t>，但是在報告時老師也提醒我做出來shifting的結果要回去再看看，查了一些資料後才發現這是overfi</w:t>
+      <w:r>
+        <w:rPr>
+          <w:rFonts w:asciiTheme="minorEastAsia" w:eastAsiaTheme="minorEastAsia" w:hAnsiTheme="minorEastAsia" w:cs="Helvetica" w:hint="eastAsia"/>
+          <w:color w:val="000000"/>
+        </w:rPr>
+        <w:t>cnn, autoencoder等，但是還沒用過時序預測的rnn跟lstm，但是在報告時老師也提醒我做出來shifting的結果要回去再看看，查了一些資料後才發現這是overfi</w:t>
       </w:r>
       <w:r>
         <w:rPr>
@@ -8537,7 +8044,14 @@
           <w:rFonts w:asciiTheme="minorEastAsia" w:eastAsiaTheme="minorEastAsia" w:hAnsiTheme="minorEastAsia" w:cs="Helvetica" w:hint="eastAsia"/>
           <w:color w:val="000000"/>
         </w:rPr>
-        <w:t>，在對模型調整後才用到正常的狀況，其實我本來根本沒想到這個問題的(</w:t>
+        <w:t>，在對模型調整後感覺有比較好一點</w:t>
+      </w:r>
+      <w:r>
+        <w:rPr>
+          <w:rFonts w:asciiTheme="minorEastAsia" w:eastAsiaTheme="minorEastAsia" w:hAnsiTheme="minorEastAsia" w:cs="Helvetica" w:hint="eastAsia"/>
+          <w:color w:val="000000"/>
+        </w:rPr>
+        <w:t>，其實我本來根本沒想到這個問題的(</w:t>
       </w:r>
       <w:r>
         <w:rPr>
@@ -8572,31 +8086,36 @@
           <w:rFonts w:asciiTheme="minorEastAsia" w:eastAsiaTheme="minorEastAsia" w:hAnsiTheme="minorEastAsia" w:cs="Helvetica" w:hint="eastAsia"/>
           <w:color w:val="000000"/>
         </w:rPr>
-        <w:t>ting</w:t>
-      </w:r>
-      <w:r>
-        <w:rPr>
-          <w:rFonts w:asciiTheme="minorEastAsia" w:eastAsiaTheme="minorEastAsia" w:hAnsiTheme="minorEastAsia" w:cs="Helvetica" w:hint="eastAsia"/>
-          <w:color w:val="000000"/>
-        </w:rPr>
-        <w:t xml:space="preserve">... </w:t>
-      </w:r>
-      <w:r>
-        <w:rPr>
-          <w:rFonts w:asciiTheme="minorEastAsia" w:eastAsiaTheme="minorEastAsia" w:hAnsiTheme="minorEastAsia" w:cs="Helvetica" w:hint="eastAsia"/>
-          <w:color w:val="000000"/>
-        </w:rPr>
-        <w:t>)，感謝老師的提醒。</w:t>
-      </w:r>
-      <w:bookmarkStart w:id="0" w:name="_GoBack"/>
-      <w:bookmarkEnd w:id="0"/>
+        <w:t xml:space="preserve">ting... </w:t>
+      </w:r>
+      <w:r>
+        <w:rPr>
+          <w:rFonts w:asciiTheme="minorEastAsia" w:eastAsiaTheme="minorEastAsia" w:hAnsiTheme="minorEastAsia" w:cs="Helvetica" w:hint="eastAsia"/>
+          <w:color w:val="000000"/>
+        </w:rPr>
+        <w:t>)，感謝老師的提醒</w:t>
+      </w:r>
+      <w:r>
+        <w:rPr>
+          <w:rFonts w:asciiTheme="minorEastAsia" w:eastAsiaTheme="minorEastAsia" w:hAnsiTheme="minorEastAsia" w:cs="Helvetica" w:hint="eastAsia"/>
+          <w:color w:val="000000"/>
+        </w:rPr>
+        <w:t>，不過目前看上去可能要多加一些輸入特徵才能來做進一步改善(或是直接用fb prophet，不過因為一開始想自己練所以沒用)</w:t>
+      </w:r>
+      <w:r>
+        <w:rPr>
+          <w:rFonts w:asciiTheme="minorEastAsia" w:eastAsiaTheme="minorEastAsia" w:hAnsiTheme="minorEastAsia" w:cs="Helvetica" w:hint="eastAsia"/>
+          <w:color w:val="000000"/>
+        </w:rPr>
+        <w:t>。</w:t>
+      </w:r>
     </w:p>
     <w:p>
       <w:pPr>
         <w:pStyle w:val="Web"/>
         <w:spacing w:before="0" w:beforeAutospacing="0" w:after="0" w:afterAutospacing="0"/>
         <w:rPr>
-          <w:rFonts w:asciiTheme="minorEastAsia" w:eastAsiaTheme="minorEastAsia" w:hAnsiTheme="minorEastAsia" w:cs="Helvetica" w:hint="eastAsia"/>
+          <w:rFonts w:asciiTheme="minorEastAsia" w:eastAsiaTheme="minorEastAsia" w:hAnsiTheme="minorEastAsia" w:cs="Helvetica"/>
           <w:color w:val="000000"/>
         </w:rPr>
       </w:pPr>
@@ -8617,15 +8136,7 @@
           <w:b/>
           <w:color w:val="000000"/>
         </w:rPr>
-        <w:t>張君豪</w:t>
-      </w:r>
-      <w:r>
-        <w:rPr>
-          <w:rFonts w:asciiTheme="minorEastAsia" w:eastAsiaTheme="minorEastAsia" w:hAnsiTheme="minorEastAsia" w:cs="Helvetica" w:hint="eastAsia"/>
-          <w:b/>
-          <w:color w:val="000000"/>
-        </w:rPr>
-        <w:t>:</w:t>
+        <w:t>張君豪:</w:t>
       </w:r>
     </w:p>
     <w:p>
@@ -8637,13 +8148,20 @@
           <w:color w:val="000000"/>
         </w:rPr>
       </w:pPr>
+      <w:r>
+        <w:rPr>
+          <w:rFonts w:asciiTheme="minorEastAsia" w:eastAsiaTheme="minorEastAsia" w:hAnsiTheme="minorEastAsia" w:cs="Helvetica" w:hint="eastAsia"/>
+          <w:color w:val="000000"/>
+        </w:rPr>
+        <w:t>我負責做前半部的資料分析，以畫圖和動畫呈現資料的變化，謝謝教授的教學。</w:t>
+      </w:r>
     </w:p>
     <w:p>
       <w:pPr>
         <w:pStyle w:val="Web"/>
         <w:spacing w:before="0" w:beforeAutospacing="0" w:after="0" w:afterAutospacing="0"/>
         <w:rPr>
-          <w:rFonts w:asciiTheme="minorEastAsia" w:eastAsiaTheme="minorEastAsia" w:hAnsiTheme="minorEastAsia" w:cs="Helvetica" w:hint="eastAsia"/>
+          <w:rFonts w:asciiTheme="minorEastAsia" w:eastAsiaTheme="minorEastAsia" w:hAnsiTheme="minorEastAsia" w:cs="Helvetica"/>
           <w:color w:val="000000"/>
         </w:rPr>
       </w:pPr>
@@ -8664,15 +8182,7 @@
           <w:b/>
           <w:color w:val="000000"/>
         </w:rPr>
-        <w:t>陳品修</w:t>
-      </w:r>
-      <w:r>
-        <w:rPr>
-          <w:rFonts w:asciiTheme="minorEastAsia" w:eastAsiaTheme="minorEastAsia" w:hAnsiTheme="minorEastAsia" w:cs="Helvetica" w:hint="eastAsia"/>
-          <w:b/>
-          <w:color w:val="000000"/>
-        </w:rPr>
-        <w:t>:</w:t>
+        <w:t>陳品修:</w:t>
       </w:r>
     </w:p>
     <w:p>
@@ -8681,18 +8191,36 @@
         <w:spacing w:before="0" w:beforeAutospacing="0" w:after="0" w:afterAutospacing="0"/>
         <w:rPr>
           <w:rFonts w:asciiTheme="minorEastAsia" w:eastAsiaTheme="minorEastAsia" w:hAnsiTheme="minorEastAsia" w:cs="Helvetica"/>
-          <w:b/>
-          <w:color w:val="000000"/>
-          <w:shd w:val="clear" w:color="auto" w:fill="FFFFFF"/>
-        </w:rPr>
-      </w:pPr>
+          <w:bCs/>
+          <w:color w:val="000000"/>
+          <w:shd w:val="clear" w:color="auto" w:fill="FFFFFF"/>
+        </w:rPr>
+      </w:pPr>
+      <w:r>
+        <w:rPr>
+          <w:rFonts w:asciiTheme="minorEastAsia" w:eastAsiaTheme="minorEastAsia" w:hAnsiTheme="minorEastAsia" w:cs="Helvetica" w:hint="eastAsia"/>
+          <w:bCs/>
+          <w:color w:val="000000"/>
+          <w:shd w:val="clear" w:color="auto" w:fill="FFFFFF"/>
+        </w:rPr>
+        <w:t>因為</w:t>
+      </w:r>
+      <w:r>
+        <w:rPr>
+          <w:rFonts w:asciiTheme="minorEastAsia" w:eastAsiaTheme="minorEastAsia" w:hAnsiTheme="minorEastAsia" w:cs="Helvetica" w:hint="eastAsia"/>
+          <w:bCs/>
+          <w:color w:val="000000"/>
+          <w:shd w:val="clear" w:color="auto" w:fill="FFFFFF"/>
+        </w:rPr>
+        <w:t>上面兩位把大多數的工作都做完了，我也想不到要做什麼，只好拿上課學到的線性回歸預測了一下死亡率，被松霖教了一下之後，才多做了不同次方數預測之間的比較</w:t>
+      </w:r>
     </w:p>
     <w:p>
       <w:pPr>
         <w:pStyle w:val="Web"/>
         <w:spacing w:before="0" w:beforeAutospacing="0" w:after="0" w:afterAutospacing="0"/>
         <w:rPr>
-          <w:rFonts w:asciiTheme="minorEastAsia" w:eastAsiaTheme="minorEastAsia" w:hAnsiTheme="minorEastAsia" w:cs="Helvetica" w:hint="eastAsia"/>
+          <w:rFonts w:asciiTheme="minorEastAsia" w:eastAsiaTheme="minorEastAsia" w:hAnsiTheme="minorEastAsia" w:cs="Helvetica"/>
           <w:b/>
           <w:color w:val="000000"/>
           <w:shd w:val="clear" w:color="auto" w:fill="FFFFFF"/>
@@ -8796,7 +8324,6 @@
           <w:sz w:val="28"/>
           <w:szCs w:val="28"/>
         </w:rPr>
-        <w:lastRenderedPageBreak/>
         <w:t xml:space="preserve">模型預測: </w:t>
       </w:r>
       <w:r>
@@ -8854,15 +8381,54 @@
           <w:sz w:val="28"/>
           <w:szCs w:val="28"/>
         </w:rPr>
-        <w:t xml:space="preserve"> </w:t>
-      </w:r>
-      <w:r>
-        <w:rPr>
-          <w:rFonts w:asciiTheme="minorEastAsia" w:eastAsiaTheme="minorEastAsia" w:hAnsiTheme="minorEastAsia" w:cs="Helvetica" w:hint="eastAsia"/>
+        <w:t xml:space="preserve"> 劉松霖</w:t>
+      </w:r>
+    </w:p>
+    <w:p>
+      <w:pPr>
+        <w:pStyle w:val="Web"/>
+        <w:spacing w:before="0" w:beforeAutospacing="0" w:after="0" w:afterAutospacing="0"/>
+        <w:rPr>
+          <w:rFonts w:asciiTheme="minorEastAsia" w:eastAsiaTheme="minorEastAsia" w:hAnsiTheme="minorEastAsia" w:cs="Helvetica"/>
           <w:color w:val="000000"/>
           <w:sz w:val="28"/>
           <w:szCs w:val="28"/>
         </w:rPr>
+      </w:pPr>
+      <w:r>
+        <w:rPr>
+          <w:rFonts w:asciiTheme="minorEastAsia" w:eastAsiaTheme="minorEastAsia" w:hAnsiTheme="minorEastAsia" w:cs="Helvetica" w:hint="eastAsia"/>
+          <w:color w:val="000000"/>
+          <w:sz w:val="28"/>
+          <w:szCs w:val="28"/>
+        </w:rPr>
+        <w:t>報告撰寫:</w:t>
+      </w:r>
+      <w:r>
+        <w:rPr>
+          <w:rFonts w:asciiTheme="minorEastAsia" w:eastAsiaTheme="minorEastAsia" w:hAnsiTheme="minorEastAsia" w:cs="Helvetica" w:hint="eastAsia"/>
+          <w:color w:val="000000"/>
+          <w:sz w:val="28"/>
+          <w:szCs w:val="28"/>
+        </w:rPr>
+        <w:t xml:space="preserve"> 陳品修</w:t>
+      </w:r>
+      <w:r>
+        <w:rPr>
+          <w:rFonts w:asciiTheme="minorEastAsia" w:eastAsiaTheme="minorEastAsia" w:hAnsiTheme="minorEastAsia" w:cs="Helvetica" w:hint="eastAsia"/>
+          <w:color w:val="000000"/>
+          <w:sz w:val="28"/>
+          <w:szCs w:val="28"/>
+        </w:rPr>
+        <w:t xml:space="preserve">, </w:t>
+      </w:r>
+      <w:r>
+        <w:rPr>
+          <w:rFonts w:asciiTheme="minorEastAsia" w:eastAsiaTheme="minorEastAsia" w:hAnsiTheme="minorEastAsia" w:cs="Helvetica" w:hint="eastAsia"/>
+          <w:color w:val="000000"/>
+          <w:sz w:val="28"/>
+          <w:szCs w:val="28"/>
+        </w:rPr>
         <w:t>劉松霖</w:t>
       </w:r>
     </w:p>
@@ -8872,63 +8438,6 @@
         <w:spacing w:before="0" w:beforeAutospacing="0" w:after="0" w:afterAutospacing="0"/>
         <w:rPr>
           <w:rFonts w:asciiTheme="minorEastAsia" w:eastAsiaTheme="minorEastAsia" w:hAnsiTheme="minorEastAsia" w:cs="Helvetica"/>
-          <w:color w:val="000000"/>
-          <w:sz w:val="28"/>
-          <w:szCs w:val="28"/>
-        </w:rPr>
-      </w:pPr>
-      <w:r>
-        <w:rPr>
-          <w:rFonts w:asciiTheme="minorEastAsia" w:eastAsiaTheme="minorEastAsia" w:hAnsiTheme="minorEastAsia" w:cs="Helvetica" w:hint="eastAsia"/>
-          <w:color w:val="000000"/>
-          <w:sz w:val="28"/>
-          <w:szCs w:val="28"/>
-        </w:rPr>
-        <w:t>報告撰寫:</w:t>
-      </w:r>
-      <w:r>
-        <w:rPr>
-          <w:rFonts w:asciiTheme="minorEastAsia" w:eastAsiaTheme="minorEastAsia" w:hAnsiTheme="minorEastAsia" w:cs="Helvetica" w:hint="eastAsia"/>
-          <w:color w:val="000000"/>
-          <w:sz w:val="28"/>
-          <w:szCs w:val="28"/>
-        </w:rPr>
-        <w:t xml:space="preserve"> </w:t>
-      </w:r>
-      <w:r>
-        <w:rPr>
-          <w:rFonts w:asciiTheme="minorEastAsia" w:eastAsiaTheme="minorEastAsia" w:hAnsiTheme="minorEastAsia" w:cs="Helvetica" w:hint="eastAsia"/>
-          <w:color w:val="000000"/>
-          <w:sz w:val="28"/>
-          <w:szCs w:val="28"/>
-        </w:rPr>
-        <w:t>陳品修</w:t>
-      </w:r>
-      <w:r>
-        <w:rPr>
-          <w:rFonts w:asciiTheme="minorEastAsia" w:eastAsiaTheme="minorEastAsia" w:hAnsiTheme="minorEastAsia" w:cs="Helvetica" w:hint="eastAsia"/>
-          <w:color w:val="000000"/>
-          <w:sz w:val="28"/>
-          <w:szCs w:val="28"/>
-        </w:rPr>
-        <w:t xml:space="preserve">, </w:t>
-      </w:r>
-      <w:r>
-        <w:rPr>
-          <w:rFonts w:asciiTheme="minorEastAsia" w:eastAsiaTheme="minorEastAsia" w:hAnsiTheme="minorEastAsia" w:cs="Helvetica" w:hint="eastAsia"/>
-          <w:color w:val="000000"/>
-          <w:sz w:val="28"/>
-          <w:szCs w:val="28"/>
-        </w:rPr>
-        <w:t>劉松霖</w:t>
-      </w:r>
-    </w:p>
-    <w:p>
-      <w:pPr>
-        <w:pStyle w:val="Web"/>
-        <w:spacing w:before="0" w:beforeAutospacing="0" w:after="0" w:afterAutospacing="0"/>
-        <w:rPr>
-          <w:rFonts w:asciiTheme="minorEastAsia" w:eastAsiaTheme="minorEastAsia" w:hAnsiTheme="minorEastAsia" w:cs="Helvetica" w:hint="eastAsia"/>
           <w:color w:val="000000"/>
           <w:sz w:val="28"/>
           <w:szCs w:val="28"/>
@@ -9741,7 +9250,6 @@
   <w:style w:type="character" w:default="1" w:styleId="a0">
     <w:name w:val="Default Paragraph Font"/>
     <w:uiPriority w:val="1"/>
-    <w:semiHidden/>
     <w:unhideWhenUsed/>
   </w:style>
   <w:style w:type="table" w:default="1" w:styleId="a1">

</xml_diff>